<commit_message>
Lab 3,4 reports refactored
</commit_message>
<xml_diff>
--- a/Lab3/report_lab3.docx
+++ b/Lab3/report_lab3.docx
@@ -663,7 +663,7 @@
           <w:sz w:val="28"/>
           <w:szCs w:val="28"/>
         </w:rPr>
-        <w:t>Е</w:t>
+        <w:t>А</w:t>
       </w:r>
       <w:r>
         <w:rPr>
@@ -681,7 +681,7 @@
           <w:sz w:val="28"/>
           <w:szCs w:val="28"/>
         </w:rPr>
-        <w:t>А</w:t>
+        <w:t>В</w:t>
       </w:r>
       <w:r>
         <w:rPr>
@@ -699,7 +699,7 @@
           <w:sz w:val="28"/>
           <w:szCs w:val="28"/>
         </w:rPr>
-        <w:t>Лещенко</w:t>
+        <w:t>Герчик</w:t>
       </w:r>
     </w:p>
     <w:p>
@@ -1150,56 +1150,7 @@
                 <w:sz w:val="28"/>
                 <w:szCs w:val="28"/>
               </w:rPr>
-              <w:fldChar w:fldCharType="begin"/>
-            </w:r>
-            <w:r>
-              <w:rPr>
-                <w:rFonts w:ascii="Times New Roman" w:hAnsi="Times New Roman" w:cs="Times New Roman"/>
-                <w:noProof/>
-                <w:webHidden/>
-                <w:sz w:val="28"/>
-                <w:szCs w:val="28"/>
-              </w:rPr>
-              <w:instrText xml:space="preserve"> PAGEREF _Toc157722975 \h </w:instrText>
-            </w:r>
-            <w:r>
-              <w:rPr>
-                <w:rFonts w:ascii="Times New Roman" w:hAnsi="Times New Roman" w:cs="Times New Roman"/>
-                <w:noProof/>
-                <w:webHidden/>
-                <w:sz w:val="28"/>
-                <w:szCs w:val="28"/>
-              </w:rPr>
-            </w:r>
-            <w:r>
-              <w:rPr>
-                <w:rFonts w:ascii="Times New Roman" w:hAnsi="Times New Roman" w:cs="Times New Roman"/>
-                <w:noProof/>
-                <w:webHidden/>
-                <w:sz w:val="28"/>
-                <w:szCs w:val="28"/>
-              </w:rPr>
-              <w:fldChar w:fldCharType="separate"/>
-            </w:r>
-            <w:r>
-              <w:rPr>
-                <w:rFonts w:ascii="Times New Roman" w:hAnsi="Times New Roman" w:cs="Times New Roman"/>
-                <w:noProof/>
-                <w:webHidden/>
-                <w:sz w:val="28"/>
-                <w:szCs w:val="28"/>
-              </w:rPr>
               <w:t>5</w:t>
-            </w:r>
-            <w:r>
-              <w:rPr>
-                <w:rFonts w:ascii="Times New Roman" w:hAnsi="Times New Roman" w:cs="Times New Roman"/>
-                <w:noProof/>
-                <w:webHidden/>
-                <w:sz w:val="28"/>
-                <w:szCs w:val="28"/>
-              </w:rPr>
-              <w:fldChar w:fldCharType="end"/>
             </w:r>
           </w:hyperlink>
         </w:p>
@@ -1248,7 +1199,7 @@
               <w:sz w:val="28"/>
               <w:szCs w:val="28"/>
             </w:rPr>
-            <w:t>7</w:t>
+            <w:t>6</w:t>
           </w:r>
         </w:p>
         <w:p>
@@ -1335,7 +1286,7 @@
                 <w:sz w:val="28"/>
                 <w:szCs w:val="28"/>
               </w:rPr>
-              <w:t>8</w:t>
+              <w:t>7</w:t>
             </w:r>
             <w:r>
               <w:rPr>
@@ -1433,7 +1384,7 @@
                 <w:sz w:val="28"/>
                 <w:szCs w:val="28"/>
               </w:rPr>
-              <w:t>9</w:t>
+              <w:t>8</w:t>
             </w:r>
             <w:r>
               <w:rPr>
@@ -2370,6 +2321,7 @@
       <w:r>
         <w:rPr>
           <w:rFonts w:ascii="Times New Roman" w:eastAsia="Arial" w:hAnsi="Times New Roman" w:cs="Times New Roman"/>
+          <w:noProof/>
           <w:color w:val="000000"/>
           <w:sz w:val="28"/>
           <w:szCs w:val="28"/>
@@ -2751,15 +2703,7 @@
           <w:sz w:val="28"/>
           <w:szCs w:val="28"/>
         </w:rPr>
-        <w:t>0</w:t>
-      </w:r>
-      <w:r>
-        <w:rPr>
-          <w:rFonts w:ascii="Times New Roman" w:hAnsi="Times New Roman" w:cs="Times New Roman"/>
-          <w:sz w:val="28"/>
-          <w:szCs w:val="28"/>
-        </w:rPr>
-        <w:t>5</w:t>
+        <w:t>28</w:t>
       </w:r>
       <w:r>
         <w:rPr>
@@ -2775,7 +2719,7 @@
           <w:sz w:val="28"/>
           <w:szCs w:val="28"/>
         </w:rPr>
-        <w:t>10</w:t>
+        <w:t>09</w:t>
       </w:r>
       <w:r>
         <w:rPr>
@@ -2947,15 +2891,7 @@
           <w:sz w:val="28"/>
           <w:szCs w:val="28"/>
         </w:rPr>
-        <w:t>0</w:t>
-      </w:r>
-      <w:r>
-        <w:rPr>
-          <w:rFonts w:ascii="Times New Roman" w:hAnsi="Times New Roman" w:cs="Times New Roman"/>
-          <w:sz w:val="28"/>
-          <w:szCs w:val="28"/>
-        </w:rPr>
-        <w:t>6</w:t>
+        <w:t>29</w:t>
       </w:r>
       <w:r>
         <w:rPr>
@@ -2971,7 +2907,7 @@
           <w:sz w:val="28"/>
           <w:szCs w:val="28"/>
         </w:rPr>
-        <w:t>10</w:t>
+        <w:t>09</w:t>
       </w:r>
       <w:r>
         <w:rPr>
@@ -3203,58 +3139,122 @@
           <w:rFonts w:ascii="Courier New" w:hAnsi="Courier New" w:cs="Courier New"/>
           <w:sz w:val="20"/>
           <w:szCs w:val="20"/>
-          <w:lang w:val="en-US"/>
-        </w:rPr>
-      </w:pPr>
-      <w:r>
-        <w:rPr>
-          <w:rFonts w:ascii="Courier New" w:hAnsi="Courier New" w:cs="Courier New"/>
-          <w:sz w:val="20"/>
-          <w:szCs w:val="20"/>
-          <w:lang w:val="en-US"/>
-        </w:rPr>
-        <w:t>import random</w:t>
-      </w:r>
-    </w:p>
-    <w:p>
-      <w:pPr>
-        <w:spacing w:after="0" w:line="240" w:lineRule="auto"/>
-        <w:rPr>
-          <w:rFonts w:ascii="Courier New" w:hAnsi="Courier New" w:cs="Courier New"/>
-          <w:sz w:val="20"/>
-          <w:szCs w:val="20"/>
-          <w:lang w:val="en-US"/>
-        </w:rPr>
-      </w:pPr>
-      <w:r>
-        <w:rPr>
-          <w:rFonts w:ascii="Courier New" w:hAnsi="Courier New" w:cs="Courier New"/>
-          <w:sz w:val="20"/>
-          <w:szCs w:val="20"/>
-          <w:lang w:val="en-US"/>
-        </w:rPr>
-        <w:t>from sympy import isprime</w:t>
-      </w:r>
-    </w:p>
-    <w:p>
-      <w:pPr>
-        <w:spacing w:after="0" w:line="240" w:lineRule="auto"/>
-        <w:rPr>
-          <w:rFonts w:ascii="Courier New" w:hAnsi="Courier New" w:cs="Courier New"/>
-          <w:sz w:val="20"/>
-          <w:szCs w:val="20"/>
-          <w:lang w:val="en-US"/>
-        </w:rPr>
-      </w:pPr>
-    </w:p>
-    <w:p>
-      <w:pPr>
-        <w:spacing w:after="0" w:line="240" w:lineRule="auto"/>
-        <w:rPr>
-          <w:rFonts w:ascii="Courier New" w:hAnsi="Courier New" w:cs="Courier New"/>
-          <w:sz w:val="20"/>
-          <w:szCs w:val="20"/>
-          <w:lang w:val="en-US"/>
+        </w:rPr>
+      </w:pPr>
+      <w:r>
+        <w:rPr>
+          <w:rFonts w:ascii="Courier New" w:hAnsi="Courier New" w:cs="Courier New"/>
+          <w:sz w:val="20"/>
+          <w:szCs w:val="20"/>
+          <w:lang w:val="en-US"/>
+        </w:rPr>
+        <w:t>import</w:t>
+      </w:r>
+      <w:r>
+        <w:rPr>
+          <w:rFonts w:ascii="Courier New" w:hAnsi="Courier New" w:cs="Courier New"/>
+          <w:sz w:val="20"/>
+          <w:szCs w:val="20"/>
+        </w:rPr>
+        <w:t xml:space="preserve"> </w:t>
+      </w:r>
+      <w:r>
+        <w:rPr>
+          <w:rFonts w:ascii="Courier New" w:hAnsi="Courier New" w:cs="Courier New"/>
+          <w:sz w:val="20"/>
+          <w:szCs w:val="20"/>
+          <w:lang w:val="en-US"/>
+        </w:rPr>
+        <w:t>random</w:t>
+      </w:r>
+    </w:p>
+    <w:p>
+      <w:pPr>
+        <w:spacing w:after="0" w:line="240" w:lineRule="auto"/>
+        <w:rPr>
+          <w:rFonts w:ascii="Courier New" w:hAnsi="Courier New" w:cs="Courier New"/>
+          <w:sz w:val="20"/>
+          <w:szCs w:val="20"/>
+        </w:rPr>
+      </w:pPr>
+      <w:r>
+        <w:rPr>
+          <w:rFonts w:ascii="Courier New" w:hAnsi="Courier New" w:cs="Courier New"/>
+          <w:sz w:val="20"/>
+          <w:szCs w:val="20"/>
+          <w:lang w:val="en-US"/>
+        </w:rPr>
+        <w:t>from</w:t>
+      </w:r>
+      <w:r>
+        <w:rPr>
+          <w:rFonts w:ascii="Courier New" w:hAnsi="Courier New" w:cs="Courier New"/>
+          <w:sz w:val="20"/>
+          <w:szCs w:val="20"/>
+        </w:rPr>
+        <w:t xml:space="preserve"> </w:t>
+      </w:r>
+      <w:r>
+        <w:rPr>
+          <w:rFonts w:ascii="Courier New" w:hAnsi="Courier New" w:cs="Courier New"/>
+          <w:sz w:val="20"/>
+          <w:szCs w:val="20"/>
+          <w:lang w:val="en-US"/>
+        </w:rPr>
+        <w:t>sympy</w:t>
+      </w:r>
+      <w:r>
+        <w:rPr>
+          <w:rFonts w:ascii="Courier New" w:hAnsi="Courier New" w:cs="Courier New"/>
+          <w:sz w:val="20"/>
+          <w:szCs w:val="20"/>
+        </w:rPr>
+        <w:t xml:space="preserve"> </w:t>
+      </w:r>
+      <w:r>
+        <w:rPr>
+          <w:rFonts w:ascii="Courier New" w:hAnsi="Courier New" w:cs="Courier New"/>
+          <w:sz w:val="20"/>
+          <w:szCs w:val="20"/>
+          <w:lang w:val="en-US"/>
+        </w:rPr>
+        <w:t>import</w:t>
+      </w:r>
+      <w:r>
+        <w:rPr>
+          <w:rFonts w:ascii="Courier New" w:hAnsi="Courier New" w:cs="Courier New"/>
+          <w:sz w:val="20"/>
+          <w:szCs w:val="20"/>
+        </w:rPr>
+        <w:t xml:space="preserve"> </w:t>
+      </w:r>
+      <w:r>
+        <w:rPr>
+          <w:rFonts w:ascii="Courier New" w:hAnsi="Courier New" w:cs="Courier New"/>
+          <w:sz w:val="20"/>
+          <w:szCs w:val="20"/>
+          <w:lang w:val="en-US"/>
+        </w:rPr>
+        <w:t>isprime</w:t>
+      </w:r>
+    </w:p>
+    <w:p>
+      <w:pPr>
+        <w:spacing w:after="0" w:line="240" w:lineRule="auto"/>
+        <w:rPr>
+          <w:rFonts w:ascii="Courier New" w:hAnsi="Courier New" w:cs="Courier New"/>
+          <w:sz w:val="20"/>
+          <w:szCs w:val="20"/>
+        </w:rPr>
+      </w:pPr>
+    </w:p>
+    <w:p>
+      <w:pPr>
+        <w:spacing w:after="0" w:line="240" w:lineRule="auto"/>
+        <w:rPr>
+          <w:rFonts w:ascii="Courier New" w:hAnsi="Courier New" w:cs="Courier New"/>
+          <w:sz w:val="20"/>
+          <w:szCs w:val="20"/>
         </w:rPr>
       </w:pPr>
     </w:p>
@@ -3283,6 +3283,7 @@
           <w:rFonts w:ascii="Courier New" w:hAnsi="Courier New" w:cs="Courier New"/>
           <w:sz w:val="20"/>
           <w:szCs w:val="20"/>
+          <w:lang w:val="en-US"/>
         </w:rPr>
       </w:pPr>
       <w:r>
@@ -3299,6 +3300,7 @@
           <w:rFonts w:ascii="Courier New" w:hAnsi="Courier New" w:cs="Courier New"/>
           <w:sz w:val="20"/>
           <w:szCs w:val="20"/>
+          <w:lang w:val="en-US"/>
         </w:rPr>
         <w:t xml:space="preserve"> </w:t>
       </w:r>
@@ -3316,6 +3318,7 @@
           <w:rFonts w:ascii="Courier New" w:hAnsi="Courier New" w:cs="Courier New"/>
           <w:sz w:val="20"/>
           <w:szCs w:val="20"/>
+          <w:lang w:val="en-US"/>
         </w:rPr>
         <w:t>_</w:t>
       </w:r>
@@ -3333,6 +3336,7 @@
           <w:rFonts w:ascii="Courier New" w:hAnsi="Courier New" w:cs="Courier New"/>
           <w:sz w:val="20"/>
           <w:szCs w:val="20"/>
+          <w:lang w:val="en-US"/>
         </w:rPr>
         <w:t>(</w:t>
       </w:r>
@@ -3350,6 +3354,7 @@
           <w:rFonts w:ascii="Courier New" w:hAnsi="Courier New" w:cs="Courier New"/>
           <w:sz w:val="20"/>
           <w:szCs w:val="20"/>
+          <w:lang w:val="en-US"/>
         </w:rPr>
         <w:t>=512):</w:t>
       </w:r>
@@ -3369,6 +3374,7 @@
           <w:rFonts w:ascii="Courier New" w:hAnsi="Courier New" w:cs="Courier New"/>
           <w:sz w:val="20"/>
           <w:szCs w:val="20"/>
+          <w:lang w:val="en-US"/>
         </w:rPr>
         <w:t xml:space="preserve">    </w:t>
       </w:r>
@@ -4749,15 +4755,6 @@
           <w:lang w:val="en-US"/>
         </w:rPr>
       </w:pPr>
-      <w:r>
-        <w:rPr>
-          <w:rFonts w:ascii="Courier New" w:hAnsi="Courier New" w:cs="Courier New"/>
-          <w:sz w:val="20"/>
-          <w:szCs w:val="20"/>
-          <w:lang w:val="en-US"/>
-        </w:rPr>
-        <w:t xml:space="preserve">    # m_p = c^(p+1)/4 mod p</w:t>
-      </w:r>
     </w:p>
     <w:p>
       <w:pPr>

</xml_diff>

<commit_message>
Lab 3 report refactored
</commit_message>
<xml_diff>
--- a/Lab3/report_lab3.docx
+++ b/Lab3/report_lab3.docx
@@ -339,7 +339,17 @@
           <w:szCs w:val="28"/>
           <w:lang w:val="ru-RU"/>
         </w:rPr>
-        <w:t xml:space="preserve">Симметричная криптография. </w:t>
+        <w:t>Ас</w:t>
+      </w:r>
+      <w:r>
+        <w:rPr>
+          <w:rStyle w:val="normaltextrun"/>
+          <w:rFonts w:eastAsia="Microsoft Sans Serif"/>
+          <w:sz w:val="28"/>
+          <w:szCs w:val="28"/>
+          <w:lang w:val="ru-RU"/>
+        </w:rPr>
+        <w:t xml:space="preserve">имметричная криптография. </w:t>
       </w:r>
       <w:r>
         <w:rPr>
@@ -692,6 +702,7 @@
         </w:rPr>
         <w:t xml:space="preserve">. </w:t>
       </w:r>
+      <w:proofErr w:type="spellStart"/>
       <w:r>
         <w:rPr>
           <w:rFonts w:ascii="Times New Roman" w:eastAsia="Times New Roman" w:hAnsi="Times New Roman" w:cs="Times New Roman"/>
@@ -701,6 +712,7 @@
         </w:rPr>
         <w:t>Герчик</w:t>
       </w:r>
+      <w:proofErr w:type="spellEnd"/>
     </w:p>
     <w:p>
       <w:pPr>
@@ -1628,7 +1640,47 @@
           <w:sz w:val="28"/>
           <w:szCs w:val="28"/>
         </w:rPr>
-        <w:t>криптографический алгоритм, предложенный Майклом Рабином в 1979 году. Рабиновская криптосистема является асимметричной и основана на сложности задачи факторизации больших чисел, аналогично RSA, но с некоторыми ключевыми отличиями.</w:t>
+        <w:t xml:space="preserve">криптографический алгоритм, предложенный Майклом </w:t>
+      </w:r>
+      <w:proofErr w:type="spellStart"/>
+      <w:r>
+        <w:rPr>
+          <w:rFonts w:ascii="Times New Roman" w:eastAsia="Arial" w:hAnsi="Times New Roman" w:cs="Times New Roman"/>
+          <w:color w:val="000000"/>
+          <w:sz w:val="28"/>
+          <w:szCs w:val="28"/>
+        </w:rPr>
+        <w:t>Рабином</w:t>
+      </w:r>
+      <w:proofErr w:type="spellEnd"/>
+      <w:r>
+        <w:rPr>
+          <w:rFonts w:ascii="Times New Roman" w:eastAsia="Arial" w:hAnsi="Times New Roman" w:cs="Times New Roman"/>
+          <w:color w:val="000000"/>
+          <w:sz w:val="28"/>
+          <w:szCs w:val="28"/>
+        </w:rPr>
+        <w:t xml:space="preserve"> в 1979 году. </w:t>
+      </w:r>
+      <w:proofErr w:type="spellStart"/>
+      <w:r>
+        <w:rPr>
+          <w:rFonts w:ascii="Times New Roman" w:eastAsia="Arial" w:hAnsi="Times New Roman" w:cs="Times New Roman"/>
+          <w:color w:val="000000"/>
+          <w:sz w:val="28"/>
+          <w:szCs w:val="28"/>
+        </w:rPr>
+        <w:t>Рабиновская</w:t>
+      </w:r>
+      <w:proofErr w:type="spellEnd"/>
+      <w:r>
+        <w:rPr>
+          <w:rFonts w:ascii="Times New Roman" w:eastAsia="Arial" w:hAnsi="Times New Roman" w:cs="Times New Roman"/>
+          <w:color w:val="000000"/>
+          <w:sz w:val="28"/>
+          <w:szCs w:val="28"/>
+        </w:rPr>
+        <w:t xml:space="preserve"> криптосистема является асимметричной и основана на сложности задачи факторизации больших чисел, аналогично RSA, но с некоторыми ключевыми отличиями.</w:t>
       </w:r>
     </w:p>
     <w:p>
@@ -1802,7 +1854,27 @@
           <w:sz w:val="28"/>
           <w:szCs w:val="28"/>
         </w:rPr>
-        <w:t xml:space="preserve">, чтобы восстановить исходное сообщение из шифротекста. Для этого решается задача извлечения квадратного корня по модулю числа </w:t>
+        <w:t xml:space="preserve">, чтобы восстановить исходное сообщение из </w:t>
+      </w:r>
+      <w:proofErr w:type="spellStart"/>
+      <w:r>
+        <w:rPr>
+          <w:rFonts w:ascii="Times New Roman" w:eastAsia="Arial" w:hAnsi="Times New Roman" w:cs="Times New Roman"/>
+          <w:color w:val="000000"/>
+          <w:sz w:val="28"/>
+          <w:szCs w:val="28"/>
+        </w:rPr>
+        <w:t>шифротекста</w:t>
+      </w:r>
+      <w:proofErr w:type="spellEnd"/>
+      <w:r>
+        <w:rPr>
+          <w:rFonts w:ascii="Times New Roman" w:eastAsia="Arial" w:hAnsi="Times New Roman" w:cs="Times New Roman"/>
+          <w:color w:val="000000"/>
+          <w:sz w:val="28"/>
+          <w:szCs w:val="28"/>
+        </w:rPr>
+        <w:t xml:space="preserve">. Для этого решается задача извлечения квадратного корня по модулю числа </w:t>
       </w:r>
       <w:r>
         <w:rPr>
@@ -1891,7 +1963,27 @@
           <w:sz w:val="28"/>
           <w:szCs w:val="28"/>
         </w:rPr>
-        <w:t>дним из недостатков системы является то, что на каждый шифротекст может приходиться несколько потенциальных расшифрованных сообщений (обычно 4 возможных значения). Чтобы устранить эту неопределенность, необходимо использовать дополнительные методы для отбора правильного сообщения.</w:t>
+        <w:t xml:space="preserve">дним из недостатков системы является то, что на каждый </w:t>
+      </w:r>
+      <w:proofErr w:type="spellStart"/>
+      <w:r>
+        <w:rPr>
+          <w:rFonts w:ascii="Times New Roman" w:eastAsia="Arial" w:hAnsi="Times New Roman" w:cs="Times New Roman"/>
+          <w:color w:val="000000"/>
+          <w:sz w:val="28"/>
+          <w:szCs w:val="28"/>
+        </w:rPr>
+        <w:t>шифротекст</w:t>
+      </w:r>
+      <w:proofErr w:type="spellEnd"/>
+      <w:r>
+        <w:rPr>
+          <w:rFonts w:ascii="Times New Roman" w:eastAsia="Arial" w:hAnsi="Times New Roman" w:cs="Times New Roman"/>
+          <w:color w:val="000000"/>
+          <w:sz w:val="28"/>
+          <w:szCs w:val="28"/>
+        </w:rPr>
+        <w:t xml:space="preserve"> может приходиться несколько потенциальных расшифрованных сообщений (обычно 4 возможных значения). Чтобы устранить эту неопределенность, необходимо использовать дополнительные методы для отбора правильного сообщения.</w:t>
       </w:r>
     </w:p>
     <w:p>
@@ -1989,7 +2081,47 @@
           <w:sz w:val="28"/>
           <w:szCs w:val="28"/>
         </w:rPr>
-        <w:t>Скорость: Рабиновская криптосистема работает быстрее, чем RSA, потому что операция шифрования проще (квадратирование вместо возведения в степень).</w:t>
+        <w:t xml:space="preserve">Скорость: </w:t>
+      </w:r>
+      <w:proofErr w:type="spellStart"/>
+      <w:r>
+        <w:rPr>
+          <w:rFonts w:ascii="Times New Roman" w:eastAsia="Arial" w:hAnsi="Times New Roman" w:cs="Times New Roman"/>
+          <w:color w:val="000000"/>
+          <w:sz w:val="28"/>
+          <w:szCs w:val="28"/>
+        </w:rPr>
+        <w:t>Рабиновская</w:t>
+      </w:r>
+      <w:proofErr w:type="spellEnd"/>
+      <w:r>
+        <w:rPr>
+          <w:rFonts w:ascii="Times New Roman" w:eastAsia="Arial" w:hAnsi="Times New Roman" w:cs="Times New Roman"/>
+          <w:color w:val="000000"/>
+          <w:sz w:val="28"/>
+          <w:szCs w:val="28"/>
+        </w:rPr>
+        <w:t xml:space="preserve"> криптосистема работает быстрее, чем RSA, потому что операция шифрования проще (</w:t>
+      </w:r>
+      <w:proofErr w:type="spellStart"/>
+      <w:r>
+        <w:rPr>
+          <w:rFonts w:ascii="Times New Roman" w:eastAsia="Arial" w:hAnsi="Times New Roman" w:cs="Times New Roman"/>
+          <w:color w:val="000000"/>
+          <w:sz w:val="28"/>
+          <w:szCs w:val="28"/>
+        </w:rPr>
+        <w:t>квадратирование</w:t>
+      </w:r>
+      <w:proofErr w:type="spellEnd"/>
+      <w:r>
+        <w:rPr>
+          <w:rFonts w:ascii="Times New Roman" w:eastAsia="Arial" w:hAnsi="Times New Roman" w:cs="Times New Roman"/>
+          <w:color w:val="000000"/>
+          <w:sz w:val="28"/>
+          <w:szCs w:val="28"/>
+        </w:rPr>
+        <w:t xml:space="preserve"> вместо возведения в степень).</w:t>
       </w:r>
     </w:p>
     <w:p>
@@ -3194,6 +3326,7 @@
         </w:rPr>
         <w:t xml:space="preserve"> </w:t>
       </w:r>
+      <w:proofErr w:type="spellStart"/>
       <w:r>
         <w:rPr>
           <w:rFonts w:ascii="Courier New" w:hAnsi="Courier New" w:cs="Courier New"/>
@@ -3203,6 +3336,7 @@
         </w:rPr>
         <w:t>sympy</w:t>
       </w:r>
+      <w:proofErr w:type="spellEnd"/>
       <w:r>
         <w:rPr>
           <w:rFonts w:ascii="Courier New" w:hAnsi="Courier New" w:cs="Courier New"/>
@@ -3228,6 +3362,7 @@
         </w:rPr>
         <w:t xml:space="preserve"> </w:t>
       </w:r>
+      <w:proofErr w:type="spellStart"/>
       <w:r>
         <w:rPr>
           <w:rFonts w:ascii="Courier New" w:hAnsi="Courier New" w:cs="Courier New"/>
@@ -3237,6 +3372,7 @@
         </w:rPr>
         <w:t>isprime</w:t>
       </w:r>
+      <w:proofErr w:type="spellEnd"/>
     </w:p>
     <w:p>
       <w:pPr>
@@ -3304,6 +3440,7 @@
         </w:rPr>
         <w:t xml:space="preserve"> </w:t>
       </w:r>
+      <w:proofErr w:type="spellStart"/>
       <w:r>
         <w:rPr>
           <w:rFonts w:ascii="Courier New" w:hAnsi="Courier New" w:cs="Courier New"/>
@@ -3331,6 +3468,7 @@
         </w:rPr>
         <w:t>keys</w:t>
       </w:r>
+      <w:proofErr w:type="spellEnd"/>
       <w:r>
         <w:rPr>
           <w:rFonts w:ascii="Courier New" w:hAnsi="Courier New" w:cs="Courier New"/>
@@ -3405,27 +3543,69 @@
           <w:szCs w:val="20"/>
           <w:lang w:val="en-US"/>
         </w:rPr>
-        <w:t xml:space="preserve">        p = random.getrandbits(bits)</w:t>
-      </w:r>
-    </w:p>
-    <w:p>
-      <w:pPr>
-        <w:spacing w:after="0" w:line="240" w:lineRule="auto"/>
-        <w:rPr>
-          <w:rFonts w:ascii="Courier New" w:hAnsi="Courier New" w:cs="Courier New"/>
-          <w:sz w:val="20"/>
-          <w:szCs w:val="20"/>
-          <w:lang w:val="en-US"/>
-        </w:rPr>
-      </w:pPr>
-      <w:r>
-        <w:rPr>
-          <w:rFonts w:ascii="Courier New" w:hAnsi="Courier New" w:cs="Courier New"/>
-          <w:sz w:val="20"/>
-          <w:szCs w:val="20"/>
-          <w:lang w:val="en-US"/>
-        </w:rPr>
-        <w:t xml:space="preserve">        if isprime(p) and p % 4 == 3:</w:t>
+        <w:t xml:space="preserve">        p = </w:t>
+      </w:r>
+      <w:proofErr w:type="spellStart"/>
+      <w:proofErr w:type="gramStart"/>
+      <w:r>
+        <w:rPr>
+          <w:rFonts w:ascii="Courier New" w:hAnsi="Courier New" w:cs="Courier New"/>
+          <w:sz w:val="20"/>
+          <w:szCs w:val="20"/>
+          <w:lang w:val="en-US"/>
+        </w:rPr>
+        <w:t>random.getrandbits</w:t>
+      </w:r>
+      <w:proofErr w:type="spellEnd"/>
+      <w:proofErr w:type="gramEnd"/>
+      <w:r>
+        <w:rPr>
+          <w:rFonts w:ascii="Courier New" w:hAnsi="Courier New" w:cs="Courier New"/>
+          <w:sz w:val="20"/>
+          <w:szCs w:val="20"/>
+          <w:lang w:val="en-US"/>
+        </w:rPr>
+        <w:t>(bits)</w:t>
+      </w:r>
+    </w:p>
+    <w:p>
+      <w:pPr>
+        <w:spacing w:after="0" w:line="240" w:lineRule="auto"/>
+        <w:rPr>
+          <w:rFonts w:ascii="Courier New" w:hAnsi="Courier New" w:cs="Courier New"/>
+          <w:sz w:val="20"/>
+          <w:szCs w:val="20"/>
+          <w:lang w:val="en-US"/>
+        </w:rPr>
+      </w:pPr>
+      <w:r>
+        <w:rPr>
+          <w:rFonts w:ascii="Courier New" w:hAnsi="Courier New" w:cs="Courier New"/>
+          <w:sz w:val="20"/>
+          <w:szCs w:val="20"/>
+          <w:lang w:val="en-US"/>
+        </w:rPr>
+        <w:t xml:space="preserve">        if </w:t>
+      </w:r>
+      <w:proofErr w:type="spellStart"/>
+      <w:r>
+        <w:rPr>
+          <w:rFonts w:ascii="Courier New" w:hAnsi="Courier New" w:cs="Courier New"/>
+          <w:sz w:val="20"/>
+          <w:szCs w:val="20"/>
+          <w:lang w:val="en-US"/>
+        </w:rPr>
+        <w:t>isprime</w:t>
+      </w:r>
+      <w:proofErr w:type="spellEnd"/>
+      <w:r>
+        <w:rPr>
+          <w:rFonts w:ascii="Courier New" w:hAnsi="Courier New" w:cs="Courier New"/>
+          <w:sz w:val="20"/>
+          <w:szCs w:val="20"/>
+          <w:lang w:val="en-US"/>
+        </w:rPr>
+        <w:t>(p) and p % 4 == 3:</w:t>
       </w:r>
     </w:p>
     <w:p>
@@ -3485,27 +3665,69 @@
           <w:szCs w:val="20"/>
           <w:lang w:val="en-US"/>
         </w:rPr>
-        <w:t xml:space="preserve">        q = random.getrandbits(bits)</w:t>
-      </w:r>
-    </w:p>
-    <w:p>
-      <w:pPr>
-        <w:spacing w:after="0" w:line="240" w:lineRule="auto"/>
-        <w:rPr>
-          <w:rFonts w:ascii="Courier New" w:hAnsi="Courier New" w:cs="Courier New"/>
-          <w:sz w:val="20"/>
-          <w:szCs w:val="20"/>
-          <w:lang w:val="en-US"/>
-        </w:rPr>
-      </w:pPr>
-      <w:r>
-        <w:rPr>
-          <w:rFonts w:ascii="Courier New" w:hAnsi="Courier New" w:cs="Courier New"/>
-          <w:sz w:val="20"/>
-          <w:szCs w:val="20"/>
-          <w:lang w:val="en-US"/>
-        </w:rPr>
-        <w:t xml:space="preserve">        if isprime(q) and q % 4 == 3:</w:t>
+        <w:t xml:space="preserve">        q = </w:t>
+      </w:r>
+      <w:proofErr w:type="spellStart"/>
+      <w:proofErr w:type="gramStart"/>
+      <w:r>
+        <w:rPr>
+          <w:rFonts w:ascii="Courier New" w:hAnsi="Courier New" w:cs="Courier New"/>
+          <w:sz w:val="20"/>
+          <w:szCs w:val="20"/>
+          <w:lang w:val="en-US"/>
+        </w:rPr>
+        <w:t>random.getrandbits</w:t>
+      </w:r>
+      <w:proofErr w:type="spellEnd"/>
+      <w:proofErr w:type="gramEnd"/>
+      <w:r>
+        <w:rPr>
+          <w:rFonts w:ascii="Courier New" w:hAnsi="Courier New" w:cs="Courier New"/>
+          <w:sz w:val="20"/>
+          <w:szCs w:val="20"/>
+          <w:lang w:val="en-US"/>
+        </w:rPr>
+        <w:t>(bits)</w:t>
+      </w:r>
+    </w:p>
+    <w:p>
+      <w:pPr>
+        <w:spacing w:after="0" w:line="240" w:lineRule="auto"/>
+        <w:rPr>
+          <w:rFonts w:ascii="Courier New" w:hAnsi="Courier New" w:cs="Courier New"/>
+          <w:sz w:val="20"/>
+          <w:szCs w:val="20"/>
+          <w:lang w:val="en-US"/>
+        </w:rPr>
+      </w:pPr>
+      <w:r>
+        <w:rPr>
+          <w:rFonts w:ascii="Courier New" w:hAnsi="Courier New" w:cs="Courier New"/>
+          <w:sz w:val="20"/>
+          <w:szCs w:val="20"/>
+          <w:lang w:val="en-US"/>
+        </w:rPr>
+        <w:t xml:space="preserve">        if </w:t>
+      </w:r>
+      <w:proofErr w:type="spellStart"/>
+      <w:r>
+        <w:rPr>
+          <w:rFonts w:ascii="Courier New" w:hAnsi="Courier New" w:cs="Courier New"/>
+          <w:sz w:val="20"/>
+          <w:szCs w:val="20"/>
+          <w:lang w:val="en-US"/>
+        </w:rPr>
+        <w:t>isprime</w:t>
+      </w:r>
+      <w:proofErr w:type="spellEnd"/>
+      <w:r>
+        <w:rPr>
+          <w:rFonts w:ascii="Courier New" w:hAnsi="Courier New" w:cs="Courier New"/>
+          <w:sz w:val="20"/>
+          <w:szCs w:val="20"/>
+          <w:lang w:val="en-US"/>
+        </w:rPr>
+        <w:t>(q) and q % 4 == 3:</w:t>
       </w:r>
     </w:p>
     <w:p>
@@ -3607,27 +3829,98 @@
           <w:szCs w:val="20"/>
           <w:lang w:val="en-US"/>
         </w:rPr>
-        <w:t>def encrypt(message, N):</w:t>
-      </w:r>
-    </w:p>
-    <w:p>
-      <w:pPr>
-        <w:spacing w:after="0" w:line="240" w:lineRule="auto"/>
-        <w:rPr>
-          <w:rFonts w:ascii="Courier New" w:hAnsi="Courier New" w:cs="Courier New"/>
-          <w:sz w:val="20"/>
-          <w:szCs w:val="20"/>
-          <w:lang w:val="en-US"/>
-        </w:rPr>
-      </w:pPr>
-      <w:r>
-        <w:rPr>
-          <w:rFonts w:ascii="Courier New" w:hAnsi="Courier New" w:cs="Courier New"/>
-          <w:sz w:val="20"/>
-          <w:szCs w:val="20"/>
-          <w:lang w:val="en-US"/>
-        </w:rPr>
-        <w:t xml:space="preserve">    m = int.from_bytes(message.encode('utf-8'), 'big')</w:t>
+        <w:t xml:space="preserve">def </w:t>
+      </w:r>
+      <w:proofErr w:type="gramStart"/>
+      <w:r>
+        <w:rPr>
+          <w:rFonts w:ascii="Courier New" w:hAnsi="Courier New" w:cs="Courier New"/>
+          <w:sz w:val="20"/>
+          <w:szCs w:val="20"/>
+          <w:lang w:val="en-US"/>
+        </w:rPr>
+        <w:t>encrypt(</w:t>
+      </w:r>
+      <w:proofErr w:type="gramEnd"/>
+      <w:r>
+        <w:rPr>
+          <w:rFonts w:ascii="Courier New" w:hAnsi="Courier New" w:cs="Courier New"/>
+          <w:sz w:val="20"/>
+          <w:szCs w:val="20"/>
+          <w:lang w:val="en-US"/>
+        </w:rPr>
+        <w:t>message, N):</w:t>
+      </w:r>
+    </w:p>
+    <w:p>
+      <w:pPr>
+        <w:spacing w:after="0" w:line="240" w:lineRule="auto"/>
+        <w:rPr>
+          <w:rFonts w:ascii="Courier New" w:hAnsi="Courier New" w:cs="Courier New"/>
+          <w:sz w:val="20"/>
+          <w:szCs w:val="20"/>
+          <w:lang w:val="en-US"/>
+        </w:rPr>
+      </w:pPr>
+      <w:r>
+        <w:rPr>
+          <w:rFonts w:ascii="Courier New" w:hAnsi="Courier New" w:cs="Courier New"/>
+          <w:sz w:val="20"/>
+          <w:szCs w:val="20"/>
+          <w:lang w:val="en-US"/>
+        </w:rPr>
+        <w:t xml:space="preserve">    m = </w:t>
+      </w:r>
+      <w:proofErr w:type="spellStart"/>
+      <w:proofErr w:type="gramStart"/>
+      <w:r>
+        <w:rPr>
+          <w:rFonts w:ascii="Courier New" w:hAnsi="Courier New" w:cs="Courier New"/>
+          <w:sz w:val="20"/>
+          <w:szCs w:val="20"/>
+          <w:lang w:val="en-US"/>
+        </w:rPr>
+        <w:t>int.from</w:t>
+      </w:r>
+      <w:proofErr w:type="gramEnd"/>
+      <w:r>
+        <w:rPr>
+          <w:rFonts w:ascii="Courier New" w:hAnsi="Courier New" w:cs="Courier New"/>
+          <w:sz w:val="20"/>
+          <w:szCs w:val="20"/>
+          <w:lang w:val="en-US"/>
+        </w:rPr>
+        <w:t>_bytes</w:t>
+      </w:r>
+      <w:proofErr w:type="spellEnd"/>
+      <w:r>
+        <w:rPr>
+          <w:rFonts w:ascii="Courier New" w:hAnsi="Courier New" w:cs="Courier New"/>
+          <w:sz w:val="20"/>
+          <w:szCs w:val="20"/>
+          <w:lang w:val="en-US"/>
+        </w:rPr>
+        <w:t>(</w:t>
+      </w:r>
+      <w:proofErr w:type="spellStart"/>
+      <w:r>
+        <w:rPr>
+          <w:rFonts w:ascii="Courier New" w:hAnsi="Courier New" w:cs="Courier New"/>
+          <w:sz w:val="20"/>
+          <w:szCs w:val="20"/>
+          <w:lang w:val="en-US"/>
+        </w:rPr>
+        <w:t>message.encode</w:t>
+      </w:r>
+      <w:proofErr w:type="spellEnd"/>
+      <w:r>
+        <w:rPr>
+          <w:rFonts w:ascii="Courier New" w:hAnsi="Courier New" w:cs="Courier New"/>
+          <w:sz w:val="20"/>
+          <w:szCs w:val="20"/>
+          <w:lang w:val="en-US"/>
+        </w:rPr>
+        <w:t>('utf-8'), 'big')</w:t>
       </w:r>
     </w:p>
     <w:p>
@@ -3667,27 +3960,78 @@
           <w:szCs w:val="20"/>
           <w:lang w:val="en-US"/>
         </w:rPr>
-        <w:t xml:space="preserve">        raise ValueError("The message is too large for the key size")</w:t>
-      </w:r>
-    </w:p>
-    <w:p>
-      <w:pPr>
-        <w:spacing w:after="0" w:line="240" w:lineRule="auto"/>
-        <w:rPr>
-          <w:rFonts w:ascii="Courier New" w:hAnsi="Courier New" w:cs="Courier New"/>
-          <w:sz w:val="20"/>
-          <w:szCs w:val="20"/>
-          <w:lang w:val="en-US"/>
-        </w:rPr>
-      </w:pPr>
-      <w:r>
-        <w:rPr>
-          <w:rFonts w:ascii="Courier New" w:hAnsi="Courier New" w:cs="Courier New"/>
-          <w:sz w:val="20"/>
-          <w:szCs w:val="20"/>
-          <w:lang w:val="en-US"/>
-        </w:rPr>
-        <w:t xml:space="preserve">    c = pow(m, 2, N)</w:t>
+        <w:t xml:space="preserve">        raise </w:t>
+      </w:r>
+      <w:proofErr w:type="spellStart"/>
+      <w:proofErr w:type="gramStart"/>
+      <w:r>
+        <w:rPr>
+          <w:rFonts w:ascii="Courier New" w:hAnsi="Courier New" w:cs="Courier New"/>
+          <w:sz w:val="20"/>
+          <w:szCs w:val="20"/>
+          <w:lang w:val="en-US"/>
+        </w:rPr>
+        <w:t>ValueError</w:t>
+      </w:r>
+      <w:proofErr w:type="spellEnd"/>
+      <w:r>
+        <w:rPr>
+          <w:rFonts w:ascii="Courier New" w:hAnsi="Courier New" w:cs="Courier New"/>
+          <w:sz w:val="20"/>
+          <w:szCs w:val="20"/>
+          <w:lang w:val="en-US"/>
+        </w:rPr>
+        <w:t>(</w:t>
+      </w:r>
+      <w:proofErr w:type="gramEnd"/>
+      <w:r>
+        <w:rPr>
+          <w:rFonts w:ascii="Courier New" w:hAnsi="Courier New" w:cs="Courier New"/>
+          <w:sz w:val="20"/>
+          <w:szCs w:val="20"/>
+          <w:lang w:val="en-US"/>
+        </w:rPr>
+        <w:t>"The message is too large for the key size")</w:t>
+      </w:r>
+    </w:p>
+    <w:p>
+      <w:pPr>
+        <w:spacing w:after="0" w:line="240" w:lineRule="auto"/>
+        <w:rPr>
+          <w:rFonts w:ascii="Courier New" w:hAnsi="Courier New" w:cs="Courier New"/>
+          <w:sz w:val="20"/>
+          <w:szCs w:val="20"/>
+          <w:lang w:val="en-US"/>
+        </w:rPr>
+      </w:pPr>
+      <w:r>
+        <w:rPr>
+          <w:rFonts w:ascii="Courier New" w:hAnsi="Courier New" w:cs="Courier New"/>
+          <w:sz w:val="20"/>
+          <w:szCs w:val="20"/>
+          <w:lang w:val="en-US"/>
+        </w:rPr>
+        <w:t xml:space="preserve">    c = </w:t>
+      </w:r>
+      <w:proofErr w:type="gramStart"/>
+      <w:r>
+        <w:rPr>
+          <w:rFonts w:ascii="Courier New" w:hAnsi="Courier New" w:cs="Courier New"/>
+          <w:sz w:val="20"/>
+          <w:szCs w:val="20"/>
+          <w:lang w:val="en-US"/>
+        </w:rPr>
+        <w:t>pow(</w:t>
+      </w:r>
+      <w:proofErr w:type="gramEnd"/>
+      <w:r>
+        <w:rPr>
+          <w:rFonts w:ascii="Courier New" w:hAnsi="Courier New" w:cs="Courier New"/>
+          <w:sz w:val="20"/>
+          <w:szCs w:val="20"/>
+          <w:lang w:val="en-US"/>
+        </w:rPr>
+        <w:t>m, 2, N)</w:t>
       </w:r>
     </w:p>
     <w:p>
@@ -3749,7 +4093,27 @@
           <w:szCs w:val="20"/>
           <w:lang w:val="en-US"/>
         </w:rPr>
-        <w:t>def decrypt(ciphertext, p, q):</w:t>
+        <w:t xml:space="preserve">def </w:t>
+      </w:r>
+      <w:proofErr w:type="gramStart"/>
+      <w:r>
+        <w:rPr>
+          <w:rFonts w:ascii="Courier New" w:hAnsi="Courier New" w:cs="Courier New"/>
+          <w:sz w:val="20"/>
+          <w:szCs w:val="20"/>
+          <w:lang w:val="en-US"/>
+        </w:rPr>
+        <w:t>decrypt(</w:t>
+      </w:r>
+      <w:proofErr w:type="gramEnd"/>
+      <w:r>
+        <w:rPr>
+          <w:rFonts w:ascii="Courier New" w:hAnsi="Courier New" w:cs="Courier New"/>
+          <w:sz w:val="20"/>
+          <w:szCs w:val="20"/>
+          <w:lang w:val="en-US"/>
+        </w:rPr>
+        <w:t>ciphertext, p, q):</w:t>
       </w:r>
     </w:p>
     <w:p>
@@ -3789,78 +4153,318 @@
           <w:szCs w:val="20"/>
           <w:lang w:val="en-US"/>
         </w:rPr>
-        <w:t xml:space="preserve">    m_p = pow(ciphertext, (p + 1) // 4, p)</w:t>
-      </w:r>
-    </w:p>
-    <w:p>
-      <w:pPr>
-        <w:spacing w:after="0" w:line="240" w:lineRule="auto"/>
-        <w:rPr>
-          <w:rFonts w:ascii="Courier New" w:hAnsi="Courier New" w:cs="Courier New"/>
-          <w:sz w:val="20"/>
-          <w:szCs w:val="20"/>
-          <w:lang w:val="en-US"/>
-        </w:rPr>
-      </w:pPr>
-      <w:r>
-        <w:rPr>
-          <w:rFonts w:ascii="Courier New" w:hAnsi="Courier New" w:cs="Courier New"/>
-          <w:sz w:val="20"/>
-          <w:szCs w:val="20"/>
-          <w:lang w:val="en-US"/>
-        </w:rPr>
-        <w:t xml:space="preserve">    m_q = pow(ciphertext, (q + 1) // 4, q)</w:t>
-      </w:r>
-    </w:p>
-    <w:p>
-      <w:pPr>
-        <w:spacing w:after="0" w:line="240" w:lineRule="auto"/>
-        <w:rPr>
-          <w:rFonts w:ascii="Courier New" w:hAnsi="Courier New" w:cs="Courier New"/>
-          <w:sz w:val="20"/>
-          <w:szCs w:val="20"/>
-          <w:lang w:val="en-US"/>
-        </w:rPr>
-      </w:pPr>
-      <w:r>
-        <w:rPr>
-          <w:rFonts w:ascii="Courier New" w:hAnsi="Courier New" w:cs="Courier New"/>
-          <w:sz w:val="20"/>
-          <w:szCs w:val="20"/>
-          <w:lang w:val="en-US"/>
-        </w:rPr>
-        <w:t xml:space="preserve">    _, yp, yq = extended_gcd(p, q)</w:t>
-      </w:r>
-    </w:p>
-    <w:p>
-      <w:pPr>
-        <w:spacing w:after="0" w:line="240" w:lineRule="auto"/>
-        <w:rPr>
-          <w:rFonts w:ascii="Courier New" w:hAnsi="Courier New" w:cs="Courier New"/>
-          <w:sz w:val="20"/>
-          <w:szCs w:val="20"/>
-          <w:lang w:val="en-US"/>
-        </w:rPr>
-      </w:pPr>
-    </w:p>
-    <w:p>
-      <w:pPr>
-        <w:spacing w:after="0" w:line="240" w:lineRule="auto"/>
-        <w:rPr>
-          <w:rFonts w:ascii="Courier New" w:hAnsi="Courier New" w:cs="Courier New"/>
-          <w:sz w:val="20"/>
-          <w:szCs w:val="20"/>
-          <w:lang w:val="en-US"/>
-        </w:rPr>
-      </w:pPr>
-      <w:r>
-        <w:rPr>
-          <w:rFonts w:ascii="Courier New" w:hAnsi="Courier New" w:cs="Courier New"/>
-          <w:sz w:val="20"/>
-          <w:szCs w:val="20"/>
-          <w:lang w:val="en-US"/>
-        </w:rPr>
-        <w:t xml:space="preserve">    r1 = (yp * p * m_q + yq * q * m_p) % N</w:t>
+        <w:t xml:space="preserve">    </w:t>
+      </w:r>
+      <w:proofErr w:type="spellStart"/>
+      <w:r>
+        <w:rPr>
+          <w:rFonts w:ascii="Courier New" w:hAnsi="Courier New" w:cs="Courier New"/>
+          <w:sz w:val="20"/>
+          <w:szCs w:val="20"/>
+          <w:lang w:val="en-US"/>
+        </w:rPr>
+        <w:t>m_p</w:t>
+      </w:r>
+      <w:proofErr w:type="spellEnd"/>
+      <w:r>
+        <w:rPr>
+          <w:rFonts w:ascii="Courier New" w:hAnsi="Courier New" w:cs="Courier New"/>
+          <w:sz w:val="20"/>
+          <w:szCs w:val="20"/>
+          <w:lang w:val="en-US"/>
+        </w:rPr>
+        <w:t xml:space="preserve"> = </w:t>
+      </w:r>
+      <w:proofErr w:type="gramStart"/>
+      <w:r>
+        <w:rPr>
+          <w:rFonts w:ascii="Courier New" w:hAnsi="Courier New" w:cs="Courier New"/>
+          <w:sz w:val="20"/>
+          <w:szCs w:val="20"/>
+          <w:lang w:val="en-US"/>
+        </w:rPr>
+        <w:t>pow(</w:t>
+      </w:r>
+      <w:proofErr w:type="gramEnd"/>
+      <w:r>
+        <w:rPr>
+          <w:rFonts w:ascii="Courier New" w:hAnsi="Courier New" w:cs="Courier New"/>
+          <w:sz w:val="20"/>
+          <w:szCs w:val="20"/>
+          <w:lang w:val="en-US"/>
+        </w:rPr>
+        <w:t>ciphertext, (p + 1) // 4, p)</w:t>
+      </w:r>
+    </w:p>
+    <w:p>
+      <w:pPr>
+        <w:spacing w:after="0" w:line="240" w:lineRule="auto"/>
+        <w:rPr>
+          <w:rFonts w:ascii="Courier New" w:hAnsi="Courier New" w:cs="Courier New"/>
+          <w:sz w:val="20"/>
+          <w:szCs w:val="20"/>
+          <w:lang w:val="en-US"/>
+        </w:rPr>
+      </w:pPr>
+      <w:r>
+        <w:rPr>
+          <w:rFonts w:ascii="Courier New" w:hAnsi="Courier New" w:cs="Courier New"/>
+          <w:sz w:val="20"/>
+          <w:szCs w:val="20"/>
+          <w:lang w:val="en-US"/>
+        </w:rPr>
+        <w:t xml:space="preserve">    </w:t>
+      </w:r>
+      <w:proofErr w:type="spellStart"/>
+      <w:r>
+        <w:rPr>
+          <w:rFonts w:ascii="Courier New" w:hAnsi="Courier New" w:cs="Courier New"/>
+          <w:sz w:val="20"/>
+          <w:szCs w:val="20"/>
+          <w:lang w:val="en-US"/>
+        </w:rPr>
+        <w:t>m_q</w:t>
+      </w:r>
+      <w:proofErr w:type="spellEnd"/>
+      <w:r>
+        <w:rPr>
+          <w:rFonts w:ascii="Courier New" w:hAnsi="Courier New" w:cs="Courier New"/>
+          <w:sz w:val="20"/>
+          <w:szCs w:val="20"/>
+          <w:lang w:val="en-US"/>
+        </w:rPr>
+        <w:t xml:space="preserve"> = </w:t>
+      </w:r>
+      <w:proofErr w:type="gramStart"/>
+      <w:r>
+        <w:rPr>
+          <w:rFonts w:ascii="Courier New" w:hAnsi="Courier New" w:cs="Courier New"/>
+          <w:sz w:val="20"/>
+          <w:szCs w:val="20"/>
+          <w:lang w:val="en-US"/>
+        </w:rPr>
+        <w:t>pow(</w:t>
+      </w:r>
+      <w:proofErr w:type="gramEnd"/>
+      <w:r>
+        <w:rPr>
+          <w:rFonts w:ascii="Courier New" w:hAnsi="Courier New" w:cs="Courier New"/>
+          <w:sz w:val="20"/>
+          <w:szCs w:val="20"/>
+          <w:lang w:val="en-US"/>
+        </w:rPr>
+        <w:t>ciphertext, (q + 1) // 4, q)</w:t>
+      </w:r>
+    </w:p>
+    <w:p>
+      <w:pPr>
+        <w:spacing w:after="0" w:line="240" w:lineRule="auto"/>
+        <w:rPr>
+          <w:rFonts w:ascii="Courier New" w:hAnsi="Courier New" w:cs="Courier New"/>
+          <w:sz w:val="20"/>
+          <w:szCs w:val="20"/>
+          <w:lang w:val="en-US"/>
+        </w:rPr>
+      </w:pPr>
+      <w:r>
+        <w:rPr>
+          <w:rFonts w:ascii="Courier New" w:hAnsi="Courier New" w:cs="Courier New"/>
+          <w:sz w:val="20"/>
+          <w:szCs w:val="20"/>
+          <w:lang w:val="en-US"/>
+        </w:rPr>
+        <w:t xml:space="preserve">    _, </w:t>
+      </w:r>
+      <w:proofErr w:type="spellStart"/>
+      <w:r>
+        <w:rPr>
+          <w:rFonts w:ascii="Courier New" w:hAnsi="Courier New" w:cs="Courier New"/>
+          <w:sz w:val="20"/>
+          <w:szCs w:val="20"/>
+          <w:lang w:val="en-US"/>
+        </w:rPr>
+        <w:t>yp</w:t>
+      </w:r>
+      <w:proofErr w:type="spellEnd"/>
+      <w:r>
+        <w:rPr>
+          <w:rFonts w:ascii="Courier New" w:hAnsi="Courier New" w:cs="Courier New"/>
+          <w:sz w:val="20"/>
+          <w:szCs w:val="20"/>
+          <w:lang w:val="en-US"/>
+        </w:rPr>
+        <w:t xml:space="preserve">, </w:t>
+      </w:r>
+      <w:proofErr w:type="spellStart"/>
+      <w:r>
+        <w:rPr>
+          <w:rFonts w:ascii="Courier New" w:hAnsi="Courier New" w:cs="Courier New"/>
+          <w:sz w:val="20"/>
+          <w:szCs w:val="20"/>
+          <w:lang w:val="en-US"/>
+        </w:rPr>
+        <w:t>yq</w:t>
+      </w:r>
+      <w:proofErr w:type="spellEnd"/>
+      <w:r>
+        <w:rPr>
+          <w:rFonts w:ascii="Courier New" w:hAnsi="Courier New" w:cs="Courier New"/>
+          <w:sz w:val="20"/>
+          <w:szCs w:val="20"/>
+          <w:lang w:val="en-US"/>
+        </w:rPr>
+        <w:t xml:space="preserve"> = </w:t>
+      </w:r>
+      <w:proofErr w:type="spellStart"/>
+      <w:r>
+        <w:rPr>
+          <w:rFonts w:ascii="Courier New" w:hAnsi="Courier New" w:cs="Courier New"/>
+          <w:sz w:val="20"/>
+          <w:szCs w:val="20"/>
+          <w:lang w:val="en-US"/>
+        </w:rPr>
+        <w:t>extended_</w:t>
+      </w:r>
+      <w:proofErr w:type="gramStart"/>
+      <w:r>
+        <w:rPr>
+          <w:rFonts w:ascii="Courier New" w:hAnsi="Courier New" w:cs="Courier New"/>
+          <w:sz w:val="20"/>
+          <w:szCs w:val="20"/>
+          <w:lang w:val="en-US"/>
+        </w:rPr>
+        <w:t>gcd</w:t>
+      </w:r>
+      <w:proofErr w:type="spellEnd"/>
+      <w:r>
+        <w:rPr>
+          <w:rFonts w:ascii="Courier New" w:hAnsi="Courier New" w:cs="Courier New"/>
+          <w:sz w:val="20"/>
+          <w:szCs w:val="20"/>
+          <w:lang w:val="en-US"/>
+        </w:rPr>
+        <w:t>(</w:t>
+      </w:r>
+      <w:proofErr w:type="gramEnd"/>
+      <w:r>
+        <w:rPr>
+          <w:rFonts w:ascii="Courier New" w:hAnsi="Courier New" w:cs="Courier New"/>
+          <w:sz w:val="20"/>
+          <w:szCs w:val="20"/>
+          <w:lang w:val="en-US"/>
+        </w:rPr>
+        <w:t>p, q)</w:t>
+      </w:r>
+    </w:p>
+    <w:p>
+      <w:pPr>
+        <w:spacing w:after="0" w:line="240" w:lineRule="auto"/>
+        <w:rPr>
+          <w:rFonts w:ascii="Courier New" w:hAnsi="Courier New" w:cs="Courier New"/>
+          <w:sz w:val="20"/>
+          <w:szCs w:val="20"/>
+          <w:lang w:val="en-US"/>
+        </w:rPr>
+      </w:pPr>
+    </w:p>
+    <w:p>
+      <w:pPr>
+        <w:spacing w:after="0" w:line="240" w:lineRule="auto"/>
+        <w:rPr>
+          <w:rFonts w:ascii="Courier New" w:hAnsi="Courier New" w:cs="Courier New"/>
+          <w:sz w:val="20"/>
+          <w:szCs w:val="20"/>
+          <w:lang w:val="en-US"/>
+        </w:rPr>
+      </w:pPr>
+      <w:r>
+        <w:rPr>
+          <w:rFonts w:ascii="Courier New" w:hAnsi="Courier New" w:cs="Courier New"/>
+          <w:sz w:val="20"/>
+          <w:szCs w:val="20"/>
+          <w:lang w:val="en-US"/>
+        </w:rPr>
+        <w:t xml:space="preserve">    r1 = (</w:t>
+      </w:r>
+      <w:proofErr w:type="spellStart"/>
+      <w:r>
+        <w:rPr>
+          <w:rFonts w:ascii="Courier New" w:hAnsi="Courier New" w:cs="Courier New"/>
+          <w:sz w:val="20"/>
+          <w:szCs w:val="20"/>
+          <w:lang w:val="en-US"/>
+        </w:rPr>
+        <w:t>yp</w:t>
+      </w:r>
+      <w:proofErr w:type="spellEnd"/>
+      <w:r>
+        <w:rPr>
+          <w:rFonts w:ascii="Courier New" w:hAnsi="Courier New" w:cs="Courier New"/>
+          <w:sz w:val="20"/>
+          <w:szCs w:val="20"/>
+          <w:lang w:val="en-US"/>
+        </w:rPr>
+        <w:t xml:space="preserve"> * p * </w:t>
+      </w:r>
+      <w:proofErr w:type="spellStart"/>
+      <w:r>
+        <w:rPr>
+          <w:rFonts w:ascii="Courier New" w:hAnsi="Courier New" w:cs="Courier New"/>
+          <w:sz w:val="20"/>
+          <w:szCs w:val="20"/>
+          <w:lang w:val="en-US"/>
+        </w:rPr>
+        <w:t>m_q</w:t>
+      </w:r>
+      <w:proofErr w:type="spellEnd"/>
+      <w:r>
+        <w:rPr>
+          <w:rFonts w:ascii="Courier New" w:hAnsi="Courier New" w:cs="Courier New"/>
+          <w:sz w:val="20"/>
+          <w:szCs w:val="20"/>
+          <w:lang w:val="en-US"/>
+        </w:rPr>
+        <w:t xml:space="preserve"> + </w:t>
+      </w:r>
+      <w:proofErr w:type="spellStart"/>
+      <w:r>
+        <w:rPr>
+          <w:rFonts w:ascii="Courier New" w:hAnsi="Courier New" w:cs="Courier New"/>
+          <w:sz w:val="20"/>
+          <w:szCs w:val="20"/>
+          <w:lang w:val="en-US"/>
+        </w:rPr>
+        <w:t>yq</w:t>
+      </w:r>
+      <w:proofErr w:type="spellEnd"/>
+      <w:r>
+        <w:rPr>
+          <w:rFonts w:ascii="Courier New" w:hAnsi="Courier New" w:cs="Courier New"/>
+          <w:sz w:val="20"/>
+          <w:szCs w:val="20"/>
+          <w:lang w:val="en-US"/>
+        </w:rPr>
+        <w:t xml:space="preserve"> * q * </w:t>
+      </w:r>
+      <w:proofErr w:type="spellStart"/>
+      <w:r>
+        <w:rPr>
+          <w:rFonts w:ascii="Courier New" w:hAnsi="Courier New" w:cs="Courier New"/>
+          <w:sz w:val="20"/>
+          <w:szCs w:val="20"/>
+          <w:lang w:val="en-US"/>
+        </w:rPr>
+        <w:t>m_p</w:t>
+      </w:r>
+      <w:proofErr w:type="spellEnd"/>
+      <w:r>
+        <w:rPr>
+          <w:rFonts w:ascii="Courier New" w:hAnsi="Courier New" w:cs="Courier New"/>
+          <w:sz w:val="20"/>
+          <w:szCs w:val="20"/>
+          <w:lang w:val="en-US"/>
+        </w:rPr>
+        <w:t>) % N</w:t>
       </w:r>
     </w:p>
     <w:p>
@@ -3900,7 +4504,87 @@
           <w:szCs w:val="20"/>
           <w:lang w:val="en-US"/>
         </w:rPr>
-        <w:t xml:space="preserve">    r3 = (yp * p * m_q - yq * q * m_p) % N</w:t>
+        <w:t xml:space="preserve">    r3 = (</w:t>
+      </w:r>
+      <w:proofErr w:type="spellStart"/>
+      <w:r>
+        <w:rPr>
+          <w:rFonts w:ascii="Courier New" w:hAnsi="Courier New" w:cs="Courier New"/>
+          <w:sz w:val="20"/>
+          <w:szCs w:val="20"/>
+          <w:lang w:val="en-US"/>
+        </w:rPr>
+        <w:t>yp</w:t>
+      </w:r>
+      <w:proofErr w:type="spellEnd"/>
+      <w:r>
+        <w:rPr>
+          <w:rFonts w:ascii="Courier New" w:hAnsi="Courier New" w:cs="Courier New"/>
+          <w:sz w:val="20"/>
+          <w:szCs w:val="20"/>
+          <w:lang w:val="en-US"/>
+        </w:rPr>
+        <w:t xml:space="preserve"> * p * </w:t>
+      </w:r>
+      <w:proofErr w:type="spellStart"/>
+      <w:r>
+        <w:rPr>
+          <w:rFonts w:ascii="Courier New" w:hAnsi="Courier New" w:cs="Courier New"/>
+          <w:sz w:val="20"/>
+          <w:szCs w:val="20"/>
+          <w:lang w:val="en-US"/>
+        </w:rPr>
+        <w:t>m_q</w:t>
+      </w:r>
+      <w:proofErr w:type="spellEnd"/>
+      <w:r>
+        <w:rPr>
+          <w:rFonts w:ascii="Courier New" w:hAnsi="Courier New" w:cs="Courier New"/>
+          <w:sz w:val="20"/>
+          <w:szCs w:val="20"/>
+          <w:lang w:val="en-US"/>
+        </w:rPr>
+        <w:t xml:space="preserve"> - </w:t>
+      </w:r>
+      <w:proofErr w:type="spellStart"/>
+      <w:r>
+        <w:rPr>
+          <w:rFonts w:ascii="Courier New" w:hAnsi="Courier New" w:cs="Courier New"/>
+          <w:sz w:val="20"/>
+          <w:szCs w:val="20"/>
+          <w:lang w:val="en-US"/>
+        </w:rPr>
+        <w:t>yq</w:t>
+      </w:r>
+      <w:proofErr w:type="spellEnd"/>
+      <w:r>
+        <w:rPr>
+          <w:rFonts w:ascii="Courier New" w:hAnsi="Courier New" w:cs="Courier New"/>
+          <w:sz w:val="20"/>
+          <w:szCs w:val="20"/>
+          <w:lang w:val="en-US"/>
+        </w:rPr>
+        <w:t xml:space="preserve"> * q * </w:t>
+      </w:r>
+      <w:proofErr w:type="spellStart"/>
+      <w:r>
+        <w:rPr>
+          <w:rFonts w:ascii="Courier New" w:hAnsi="Courier New" w:cs="Courier New"/>
+          <w:sz w:val="20"/>
+          <w:szCs w:val="20"/>
+          <w:lang w:val="en-US"/>
+        </w:rPr>
+        <w:t>m_p</w:t>
+      </w:r>
+      <w:proofErr w:type="spellEnd"/>
+      <w:r>
+        <w:rPr>
+          <w:rFonts w:ascii="Courier New" w:hAnsi="Courier New" w:cs="Courier New"/>
+          <w:sz w:val="20"/>
+          <w:szCs w:val="20"/>
+          <w:lang w:val="en-US"/>
+        </w:rPr>
+        <w:t>) % N</w:t>
       </w:r>
     </w:p>
     <w:p>
@@ -3991,47 +4675,158 @@
           <w:szCs w:val="20"/>
           <w:lang w:val="en-US"/>
         </w:rPr>
-        <w:t xml:space="preserve">            decrypted_message = r.to_bytes((r.bit_length() + 7) // 8, 'big').decode('utf-8')</w:t>
-      </w:r>
-    </w:p>
-    <w:p>
-      <w:pPr>
-        <w:spacing w:after="0" w:line="240" w:lineRule="auto"/>
-        <w:rPr>
-          <w:rFonts w:ascii="Courier New" w:hAnsi="Courier New" w:cs="Courier New"/>
-          <w:sz w:val="20"/>
-          <w:szCs w:val="20"/>
-          <w:lang w:val="en-US"/>
-        </w:rPr>
-      </w:pPr>
-      <w:r>
-        <w:rPr>
-          <w:rFonts w:ascii="Courier New" w:hAnsi="Courier New" w:cs="Courier New"/>
-          <w:sz w:val="20"/>
-          <w:szCs w:val="20"/>
-          <w:lang w:val="en-US"/>
-        </w:rPr>
-        <w:t xml:space="preserve">            return decrypted_message</w:t>
-      </w:r>
-    </w:p>
-    <w:p>
-      <w:pPr>
-        <w:spacing w:after="0" w:line="240" w:lineRule="auto"/>
-        <w:rPr>
-          <w:rFonts w:ascii="Courier New" w:hAnsi="Courier New" w:cs="Courier New"/>
-          <w:sz w:val="20"/>
-          <w:szCs w:val="20"/>
-          <w:lang w:val="en-US"/>
-        </w:rPr>
-      </w:pPr>
-      <w:r>
-        <w:rPr>
-          <w:rFonts w:ascii="Courier New" w:hAnsi="Courier New" w:cs="Courier New"/>
-          <w:sz w:val="20"/>
-          <w:szCs w:val="20"/>
-          <w:lang w:val="en-US"/>
-        </w:rPr>
-        <w:t xml:space="preserve">        except UnicodeDecodeError:</w:t>
+        <w:t xml:space="preserve">            </w:t>
+      </w:r>
+      <w:proofErr w:type="spellStart"/>
+      <w:r>
+        <w:rPr>
+          <w:rFonts w:ascii="Courier New" w:hAnsi="Courier New" w:cs="Courier New"/>
+          <w:sz w:val="20"/>
+          <w:szCs w:val="20"/>
+          <w:lang w:val="en-US"/>
+        </w:rPr>
+        <w:t>decrypted_message</w:t>
+      </w:r>
+      <w:proofErr w:type="spellEnd"/>
+      <w:r>
+        <w:rPr>
+          <w:rFonts w:ascii="Courier New" w:hAnsi="Courier New" w:cs="Courier New"/>
+          <w:sz w:val="20"/>
+          <w:szCs w:val="20"/>
+          <w:lang w:val="en-US"/>
+        </w:rPr>
+        <w:t xml:space="preserve"> = </w:t>
+      </w:r>
+      <w:proofErr w:type="spellStart"/>
+      <w:r>
+        <w:rPr>
+          <w:rFonts w:ascii="Courier New" w:hAnsi="Courier New" w:cs="Courier New"/>
+          <w:sz w:val="20"/>
+          <w:szCs w:val="20"/>
+          <w:lang w:val="en-US"/>
+        </w:rPr>
+        <w:t>r.to_bytes</w:t>
+      </w:r>
+      <w:proofErr w:type="spellEnd"/>
+      <w:r>
+        <w:rPr>
+          <w:rFonts w:ascii="Courier New" w:hAnsi="Courier New" w:cs="Courier New"/>
+          <w:sz w:val="20"/>
+          <w:szCs w:val="20"/>
+          <w:lang w:val="en-US"/>
+        </w:rPr>
+        <w:t>((</w:t>
+      </w:r>
+      <w:proofErr w:type="spellStart"/>
+      <w:r>
+        <w:rPr>
+          <w:rFonts w:ascii="Courier New" w:hAnsi="Courier New" w:cs="Courier New"/>
+          <w:sz w:val="20"/>
+          <w:szCs w:val="20"/>
+          <w:lang w:val="en-US"/>
+        </w:rPr>
+        <w:t>r.bit_</w:t>
+      </w:r>
+      <w:proofErr w:type="gramStart"/>
+      <w:r>
+        <w:rPr>
+          <w:rFonts w:ascii="Courier New" w:hAnsi="Courier New" w:cs="Courier New"/>
+          <w:sz w:val="20"/>
+          <w:szCs w:val="20"/>
+          <w:lang w:val="en-US"/>
+        </w:rPr>
+        <w:t>length</w:t>
+      </w:r>
+      <w:proofErr w:type="spellEnd"/>
+      <w:r>
+        <w:rPr>
+          <w:rFonts w:ascii="Courier New" w:hAnsi="Courier New" w:cs="Courier New"/>
+          <w:sz w:val="20"/>
+          <w:szCs w:val="20"/>
+          <w:lang w:val="en-US"/>
+        </w:rPr>
+        <w:t>(</w:t>
+      </w:r>
+      <w:proofErr w:type="gramEnd"/>
+      <w:r>
+        <w:rPr>
+          <w:rFonts w:ascii="Courier New" w:hAnsi="Courier New" w:cs="Courier New"/>
+          <w:sz w:val="20"/>
+          <w:szCs w:val="20"/>
+          <w:lang w:val="en-US"/>
+        </w:rPr>
+        <w:t>) + 7) // 8, 'big').decode('utf-8')</w:t>
+      </w:r>
+    </w:p>
+    <w:p>
+      <w:pPr>
+        <w:spacing w:after="0" w:line="240" w:lineRule="auto"/>
+        <w:rPr>
+          <w:rFonts w:ascii="Courier New" w:hAnsi="Courier New" w:cs="Courier New"/>
+          <w:sz w:val="20"/>
+          <w:szCs w:val="20"/>
+          <w:lang w:val="en-US"/>
+        </w:rPr>
+      </w:pPr>
+      <w:r>
+        <w:rPr>
+          <w:rFonts w:ascii="Courier New" w:hAnsi="Courier New" w:cs="Courier New"/>
+          <w:sz w:val="20"/>
+          <w:szCs w:val="20"/>
+          <w:lang w:val="en-US"/>
+        </w:rPr>
+        <w:t xml:space="preserve">            return </w:t>
+      </w:r>
+      <w:proofErr w:type="spellStart"/>
+      <w:r>
+        <w:rPr>
+          <w:rFonts w:ascii="Courier New" w:hAnsi="Courier New" w:cs="Courier New"/>
+          <w:sz w:val="20"/>
+          <w:szCs w:val="20"/>
+          <w:lang w:val="en-US"/>
+        </w:rPr>
+        <w:t>decrypted_message</w:t>
+      </w:r>
+      <w:proofErr w:type="spellEnd"/>
+    </w:p>
+    <w:p>
+      <w:pPr>
+        <w:spacing w:after="0" w:line="240" w:lineRule="auto"/>
+        <w:rPr>
+          <w:rFonts w:ascii="Courier New" w:hAnsi="Courier New" w:cs="Courier New"/>
+          <w:sz w:val="20"/>
+          <w:szCs w:val="20"/>
+          <w:lang w:val="en-US"/>
+        </w:rPr>
+      </w:pPr>
+      <w:r>
+        <w:rPr>
+          <w:rFonts w:ascii="Courier New" w:hAnsi="Courier New" w:cs="Courier New"/>
+          <w:sz w:val="20"/>
+          <w:szCs w:val="20"/>
+          <w:lang w:val="en-US"/>
+        </w:rPr>
+        <w:t xml:space="preserve">        except </w:t>
+      </w:r>
+      <w:proofErr w:type="spellStart"/>
+      <w:r>
+        <w:rPr>
+          <w:rFonts w:ascii="Courier New" w:hAnsi="Courier New" w:cs="Courier New"/>
+          <w:sz w:val="20"/>
+          <w:szCs w:val="20"/>
+          <w:lang w:val="en-US"/>
+        </w:rPr>
+        <w:t>UnicodeDecodeError</w:t>
+      </w:r>
+      <w:proofErr w:type="spellEnd"/>
+      <w:r>
+        <w:rPr>
+          <w:rFonts w:ascii="Courier New" w:hAnsi="Courier New" w:cs="Courier New"/>
+          <w:sz w:val="20"/>
+          <w:szCs w:val="20"/>
+          <w:lang w:val="en-US"/>
+        </w:rPr>
+        <w:t>:</w:t>
       </w:r>
     </w:p>
     <w:p>
@@ -4071,7 +4866,38 @@
           <w:szCs w:val="20"/>
           <w:lang w:val="en-US"/>
         </w:rPr>
-        <w:t xml:space="preserve">    raise ValueError("Decryption failed, none of the roots produced a valid message")</w:t>
+        <w:t xml:space="preserve">    raise </w:t>
+      </w:r>
+      <w:proofErr w:type="spellStart"/>
+      <w:proofErr w:type="gramStart"/>
+      <w:r>
+        <w:rPr>
+          <w:rFonts w:ascii="Courier New" w:hAnsi="Courier New" w:cs="Courier New"/>
+          <w:sz w:val="20"/>
+          <w:szCs w:val="20"/>
+          <w:lang w:val="en-US"/>
+        </w:rPr>
+        <w:t>ValueError</w:t>
+      </w:r>
+      <w:proofErr w:type="spellEnd"/>
+      <w:r>
+        <w:rPr>
+          <w:rFonts w:ascii="Courier New" w:hAnsi="Courier New" w:cs="Courier New"/>
+          <w:sz w:val="20"/>
+          <w:szCs w:val="20"/>
+          <w:lang w:val="en-US"/>
+        </w:rPr>
+        <w:t>(</w:t>
+      </w:r>
+      <w:proofErr w:type="gramEnd"/>
+      <w:r>
+        <w:rPr>
+          <w:rFonts w:ascii="Courier New" w:hAnsi="Courier New" w:cs="Courier New"/>
+          <w:sz w:val="20"/>
+          <w:szCs w:val="20"/>
+          <w:lang w:val="en-US"/>
+        </w:rPr>
+        <w:t>"Decryption failed, none of the roots produced a valid message")</w:t>
       </w:r>
     </w:p>
     <w:p>
@@ -4113,6 +4939,7 @@
         </w:rPr>
         <w:t xml:space="preserve"># Алгоритм Евклида для нахождения </w:t>
       </w:r>
+      <w:proofErr w:type="spellStart"/>
       <w:r>
         <w:rPr>
           <w:rFonts w:ascii="Courier New" w:hAnsi="Courier New" w:cs="Courier New"/>
@@ -4122,6 +4949,7 @@
         </w:rPr>
         <w:t>gcd</w:t>
       </w:r>
+      <w:proofErr w:type="spellEnd"/>
       <w:r>
         <w:rPr>
           <w:rFonts w:ascii="Courier New" w:hAnsi="Courier New" w:cs="Courier New"/>
@@ -4148,7 +4976,47 @@
           <w:szCs w:val="20"/>
           <w:lang w:val="en-US"/>
         </w:rPr>
-        <w:t>def extended_gcd(a, b):</w:t>
+        <w:t xml:space="preserve">def </w:t>
+      </w:r>
+      <w:proofErr w:type="spellStart"/>
+      <w:r>
+        <w:rPr>
+          <w:rFonts w:ascii="Courier New" w:hAnsi="Courier New" w:cs="Courier New"/>
+          <w:sz w:val="20"/>
+          <w:szCs w:val="20"/>
+          <w:lang w:val="en-US"/>
+        </w:rPr>
+        <w:t>extended_</w:t>
+      </w:r>
+      <w:proofErr w:type="gramStart"/>
+      <w:r>
+        <w:rPr>
+          <w:rFonts w:ascii="Courier New" w:hAnsi="Courier New" w:cs="Courier New"/>
+          <w:sz w:val="20"/>
+          <w:szCs w:val="20"/>
+          <w:lang w:val="en-US"/>
+        </w:rPr>
+        <w:t>gcd</w:t>
+      </w:r>
+      <w:proofErr w:type="spellEnd"/>
+      <w:r>
+        <w:rPr>
+          <w:rFonts w:ascii="Courier New" w:hAnsi="Courier New" w:cs="Courier New"/>
+          <w:sz w:val="20"/>
+          <w:szCs w:val="20"/>
+          <w:lang w:val="en-US"/>
+        </w:rPr>
+        <w:t>(</w:t>
+      </w:r>
+      <w:proofErr w:type="gramEnd"/>
+      <w:r>
+        <w:rPr>
+          <w:rFonts w:ascii="Courier New" w:hAnsi="Courier New" w:cs="Courier New"/>
+          <w:sz w:val="20"/>
+          <w:szCs w:val="20"/>
+          <w:lang w:val="en-US"/>
+        </w:rPr>
+        <w:t>a, b):</w:t>
       </w:r>
     </w:p>
     <w:p>
@@ -4208,7 +5076,67 @@
           <w:szCs w:val="20"/>
           <w:lang w:val="en-US"/>
         </w:rPr>
-        <w:t xml:space="preserve">    gcd, x1, y1 = extended_gcd(b % a, a)</w:t>
+        <w:t xml:space="preserve">    </w:t>
+      </w:r>
+      <w:proofErr w:type="spellStart"/>
+      <w:r>
+        <w:rPr>
+          <w:rFonts w:ascii="Courier New" w:hAnsi="Courier New" w:cs="Courier New"/>
+          <w:sz w:val="20"/>
+          <w:szCs w:val="20"/>
+          <w:lang w:val="en-US"/>
+        </w:rPr>
+        <w:t>gcd</w:t>
+      </w:r>
+      <w:proofErr w:type="spellEnd"/>
+      <w:r>
+        <w:rPr>
+          <w:rFonts w:ascii="Courier New" w:hAnsi="Courier New" w:cs="Courier New"/>
+          <w:sz w:val="20"/>
+          <w:szCs w:val="20"/>
+          <w:lang w:val="en-US"/>
+        </w:rPr>
+        <w:t xml:space="preserve">, x1, y1 = </w:t>
+      </w:r>
+      <w:proofErr w:type="spellStart"/>
+      <w:r>
+        <w:rPr>
+          <w:rFonts w:ascii="Courier New" w:hAnsi="Courier New" w:cs="Courier New"/>
+          <w:sz w:val="20"/>
+          <w:szCs w:val="20"/>
+          <w:lang w:val="en-US"/>
+        </w:rPr>
+        <w:t>extended_</w:t>
+      </w:r>
+      <w:proofErr w:type="gramStart"/>
+      <w:r>
+        <w:rPr>
+          <w:rFonts w:ascii="Courier New" w:hAnsi="Courier New" w:cs="Courier New"/>
+          <w:sz w:val="20"/>
+          <w:szCs w:val="20"/>
+          <w:lang w:val="en-US"/>
+        </w:rPr>
+        <w:t>gcd</w:t>
+      </w:r>
+      <w:proofErr w:type="spellEnd"/>
+      <w:r>
+        <w:rPr>
+          <w:rFonts w:ascii="Courier New" w:hAnsi="Courier New" w:cs="Courier New"/>
+          <w:sz w:val="20"/>
+          <w:szCs w:val="20"/>
+          <w:lang w:val="en-US"/>
+        </w:rPr>
+        <w:t>(</w:t>
+      </w:r>
+      <w:proofErr w:type="gramEnd"/>
+      <w:r>
+        <w:rPr>
+          <w:rFonts w:ascii="Courier New" w:hAnsi="Courier New" w:cs="Courier New"/>
+          <w:sz w:val="20"/>
+          <w:szCs w:val="20"/>
+          <w:lang w:val="en-US"/>
+        </w:rPr>
+        <w:t>b % a, a)</w:t>
       </w:r>
     </w:p>
     <w:p>
@@ -4268,259 +5196,471 @@
           <w:szCs w:val="20"/>
           <w:lang w:val="en-US"/>
         </w:rPr>
-        <w:t xml:space="preserve">    return gcd, x, y</w:t>
-      </w:r>
-    </w:p>
-    <w:p>
-      <w:pPr>
-        <w:spacing w:after="0" w:line="240" w:lineRule="auto"/>
-        <w:rPr>
-          <w:rFonts w:ascii="Courier New" w:hAnsi="Courier New" w:cs="Courier New"/>
-          <w:sz w:val="20"/>
-          <w:szCs w:val="20"/>
-          <w:lang w:val="en-US"/>
-        </w:rPr>
-      </w:pPr>
-    </w:p>
-    <w:p>
-      <w:pPr>
-        <w:spacing w:after="0" w:line="240" w:lineRule="auto"/>
-        <w:rPr>
-          <w:rFonts w:ascii="Courier New" w:hAnsi="Courier New" w:cs="Courier New"/>
-          <w:sz w:val="20"/>
-          <w:szCs w:val="20"/>
-          <w:lang w:val="en-US"/>
-        </w:rPr>
-      </w:pPr>
-    </w:p>
-    <w:p>
-      <w:pPr>
-        <w:spacing w:after="0" w:line="240" w:lineRule="auto"/>
-        <w:rPr>
-          <w:rFonts w:ascii="Courier New" w:hAnsi="Courier New" w:cs="Courier New"/>
-          <w:sz w:val="20"/>
-          <w:szCs w:val="20"/>
-          <w:lang w:val="en-US"/>
-        </w:rPr>
-      </w:pPr>
-      <w:r>
-        <w:rPr>
-          <w:rFonts w:ascii="Courier New" w:hAnsi="Courier New" w:cs="Courier New"/>
-          <w:sz w:val="20"/>
-          <w:szCs w:val="20"/>
-          <w:lang w:val="en-US"/>
-        </w:rPr>
-        <w:t>def read_file(file_path):</w:t>
-      </w:r>
-    </w:p>
-    <w:p>
-      <w:pPr>
-        <w:spacing w:after="0" w:line="240" w:lineRule="auto"/>
-        <w:rPr>
-          <w:rFonts w:ascii="Courier New" w:hAnsi="Courier New" w:cs="Courier New"/>
-          <w:sz w:val="20"/>
-          <w:szCs w:val="20"/>
-          <w:lang w:val="en-US"/>
-        </w:rPr>
-      </w:pPr>
-      <w:r>
-        <w:rPr>
-          <w:rFonts w:ascii="Courier New" w:hAnsi="Courier New" w:cs="Courier New"/>
-          <w:sz w:val="20"/>
-          <w:szCs w:val="20"/>
-          <w:lang w:val="en-US"/>
-        </w:rPr>
-        <w:t xml:space="preserve">    with open(file_path, 'r', encoding='utf-8') as f:</w:t>
-      </w:r>
-    </w:p>
-    <w:p>
-      <w:pPr>
-        <w:spacing w:after="0" w:line="240" w:lineRule="auto"/>
-        <w:rPr>
-          <w:rFonts w:ascii="Courier New" w:hAnsi="Courier New" w:cs="Courier New"/>
-          <w:sz w:val="20"/>
-          <w:szCs w:val="20"/>
-          <w:lang w:val="en-US"/>
-        </w:rPr>
-      </w:pPr>
-      <w:r>
-        <w:rPr>
-          <w:rFonts w:ascii="Courier New" w:hAnsi="Courier New" w:cs="Courier New"/>
-          <w:sz w:val="20"/>
-          <w:szCs w:val="20"/>
-          <w:lang w:val="en-US"/>
-        </w:rPr>
-        <w:t xml:space="preserve">        return f.read()</w:t>
-      </w:r>
-    </w:p>
-    <w:p>
-      <w:pPr>
-        <w:spacing w:after="0" w:line="240" w:lineRule="auto"/>
-        <w:rPr>
-          <w:rFonts w:ascii="Courier New" w:hAnsi="Courier New" w:cs="Courier New"/>
-          <w:sz w:val="20"/>
-          <w:szCs w:val="20"/>
-          <w:lang w:val="en-US"/>
-        </w:rPr>
-      </w:pPr>
-    </w:p>
-    <w:p>
-      <w:pPr>
-        <w:spacing w:after="0" w:line="240" w:lineRule="auto"/>
-        <w:rPr>
-          <w:rFonts w:ascii="Courier New" w:hAnsi="Courier New" w:cs="Courier New"/>
-          <w:sz w:val="20"/>
-          <w:szCs w:val="20"/>
-          <w:lang w:val="en-US"/>
-        </w:rPr>
-      </w:pPr>
-    </w:p>
-    <w:p>
-      <w:pPr>
-        <w:spacing w:after="0" w:line="240" w:lineRule="auto"/>
-        <w:rPr>
-          <w:rFonts w:ascii="Courier New" w:hAnsi="Courier New" w:cs="Courier New"/>
-          <w:sz w:val="20"/>
-          <w:szCs w:val="20"/>
-          <w:lang w:val="en-US"/>
-        </w:rPr>
-      </w:pPr>
-      <w:r>
-        <w:rPr>
-          <w:rFonts w:ascii="Courier New" w:hAnsi="Courier New" w:cs="Courier New"/>
-          <w:sz w:val="20"/>
-          <w:szCs w:val="20"/>
-          <w:lang w:val="en-US"/>
-        </w:rPr>
-        <w:t>def write_file(file_path, data):</w:t>
-      </w:r>
-    </w:p>
-    <w:p>
-      <w:pPr>
-        <w:spacing w:after="0" w:line="240" w:lineRule="auto"/>
-        <w:rPr>
-          <w:rFonts w:ascii="Courier New" w:hAnsi="Courier New" w:cs="Courier New"/>
-          <w:sz w:val="20"/>
-          <w:szCs w:val="20"/>
-          <w:lang w:val="en-US"/>
-        </w:rPr>
-      </w:pPr>
-      <w:r>
-        <w:rPr>
-          <w:rFonts w:ascii="Courier New" w:hAnsi="Courier New" w:cs="Courier New"/>
-          <w:sz w:val="20"/>
-          <w:szCs w:val="20"/>
-          <w:lang w:val="en-US"/>
-        </w:rPr>
-        <w:t xml:space="preserve">    with open(file_path, 'w', encoding='utf-8') as f:</w:t>
-      </w:r>
-    </w:p>
-    <w:p>
-      <w:pPr>
-        <w:spacing w:after="0" w:line="240" w:lineRule="auto"/>
-        <w:rPr>
-          <w:rFonts w:ascii="Courier New" w:hAnsi="Courier New" w:cs="Courier New"/>
-          <w:sz w:val="20"/>
-          <w:szCs w:val="20"/>
-          <w:lang w:val="en-US"/>
-        </w:rPr>
-      </w:pPr>
-      <w:r>
-        <w:rPr>
-          <w:rFonts w:ascii="Courier New" w:hAnsi="Courier New" w:cs="Courier New"/>
-          <w:sz w:val="20"/>
-          <w:szCs w:val="20"/>
-          <w:lang w:val="en-US"/>
-        </w:rPr>
-        <w:t xml:space="preserve">        f.write(data)</w:t>
-      </w:r>
-    </w:p>
-    <w:p>
-      <w:pPr>
-        <w:spacing w:after="0" w:line="240" w:lineRule="auto"/>
-        <w:rPr>
-          <w:rFonts w:ascii="Courier New" w:hAnsi="Courier New" w:cs="Courier New"/>
-          <w:sz w:val="20"/>
-          <w:szCs w:val="20"/>
-          <w:lang w:val="en-US"/>
-        </w:rPr>
-      </w:pPr>
-    </w:p>
-    <w:p>
-      <w:pPr>
-        <w:spacing w:after="0" w:line="240" w:lineRule="auto"/>
-        <w:rPr>
-          <w:rFonts w:ascii="Courier New" w:hAnsi="Courier New" w:cs="Courier New"/>
-          <w:sz w:val="20"/>
-          <w:szCs w:val="20"/>
-          <w:lang w:val="en-US"/>
-        </w:rPr>
-      </w:pPr>
-    </w:p>
-    <w:p>
-      <w:pPr>
-        <w:spacing w:after="0" w:line="240" w:lineRule="auto"/>
-        <w:rPr>
-          <w:rFonts w:ascii="Courier New" w:hAnsi="Courier New" w:cs="Courier New"/>
-          <w:sz w:val="20"/>
-          <w:szCs w:val="20"/>
-          <w:lang w:val="en-US"/>
-        </w:rPr>
-      </w:pPr>
-      <w:r>
-        <w:rPr>
-          <w:rFonts w:ascii="Courier New" w:hAnsi="Courier New" w:cs="Courier New"/>
-          <w:sz w:val="20"/>
-          <w:szCs w:val="20"/>
-          <w:lang w:val="en-US"/>
-        </w:rPr>
-        <w:t>def menu():</w:t>
-      </w:r>
-    </w:p>
-    <w:p>
-      <w:pPr>
-        <w:spacing w:after="0" w:line="240" w:lineRule="auto"/>
-        <w:rPr>
-          <w:rFonts w:ascii="Courier New" w:hAnsi="Courier New" w:cs="Courier New"/>
-          <w:sz w:val="20"/>
-          <w:szCs w:val="20"/>
-        </w:rPr>
-      </w:pPr>
-      <w:r>
-        <w:rPr>
-          <w:rFonts w:ascii="Courier New" w:hAnsi="Courier New" w:cs="Courier New"/>
-          <w:sz w:val="20"/>
-          <w:szCs w:val="20"/>
-          <w:lang w:val="en-US"/>
-        </w:rPr>
-        <w:t xml:space="preserve">    print</w:t>
-      </w:r>
-      <w:r>
-        <w:rPr>
-          <w:rFonts w:ascii="Courier New" w:hAnsi="Courier New" w:cs="Courier New"/>
-          <w:sz w:val="20"/>
-          <w:szCs w:val="20"/>
-        </w:rPr>
-        <w:t>("Выберите действие:")</w:t>
-      </w:r>
-    </w:p>
-    <w:p>
-      <w:pPr>
-        <w:spacing w:after="0" w:line="240" w:lineRule="auto"/>
-        <w:rPr>
-          <w:rFonts w:ascii="Courier New" w:hAnsi="Courier New" w:cs="Courier New"/>
-          <w:sz w:val="20"/>
-          <w:szCs w:val="20"/>
-        </w:rPr>
-      </w:pPr>
-      <w:r>
-        <w:rPr>
-          <w:rFonts w:ascii="Courier New" w:hAnsi="Courier New" w:cs="Courier New"/>
-          <w:sz w:val="20"/>
-          <w:szCs w:val="20"/>
+        <w:t xml:space="preserve">    return </w:t>
+      </w:r>
+      <w:proofErr w:type="spellStart"/>
+      <w:r>
+        <w:rPr>
+          <w:rFonts w:ascii="Courier New" w:hAnsi="Courier New" w:cs="Courier New"/>
+          <w:sz w:val="20"/>
+          <w:szCs w:val="20"/>
+          <w:lang w:val="en-US"/>
+        </w:rPr>
+        <w:t>gcd</w:t>
+      </w:r>
+      <w:proofErr w:type="spellEnd"/>
+      <w:r>
+        <w:rPr>
+          <w:rFonts w:ascii="Courier New" w:hAnsi="Courier New" w:cs="Courier New"/>
+          <w:sz w:val="20"/>
+          <w:szCs w:val="20"/>
+          <w:lang w:val="en-US"/>
+        </w:rPr>
+        <w:t>, x, y</w:t>
+      </w:r>
+    </w:p>
+    <w:p>
+      <w:pPr>
+        <w:spacing w:after="0" w:line="240" w:lineRule="auto"/>
+        <w:rPr>
+          <w:rFonts w:ascii="Courier New" w:hAnsi="Courier New" w:cs="Courier New"/>
+          <w:sz w:val="20"/>
+          <w:szCs w:val="20"/>
+          <w:lang w:val="en-US"/>
+        </w:rPr>
+      </w:pPr>
+    </w:p>
+    <w:p>
+      <w:pPr>
+        <w:spacing w:after="0" w:line="240" w:lineRule="auto"/>
+        <w:rPr>
+          <w:rFonts w:ascii="Courier New" w:hAnsi="Courier New" w:cs="Courier New"/>
+          <w:sz w:val="20"/>
+          <w:szCs w:val="20"/>
+          <w:lang w:val="en-US"/>
+        </w:rPr>
+      </w:pPr>
+    </w:p>
+    <w:p>
+      <w:pPr>
+        <w:spacing w:after="0" w:line="240" w:lineRule="auto"/>
+        <w:rPr>
+          <w:rFonts w:ascii="Courier New" w:hAnsi="Courier New" w:cs="Courier New"/>
+          <w:sz w:val="20"/>
+          <w:szCs w:val="20"/>
+          <w:lang w:val="en-US"/>
+        </w:rPr>
+      </w:pPr>
+      <w:r>
+        <w:rPr>
+          <w:rFonts w:ascii="Courier New" w:hAnsi="Courier New" w:cs="Courier New"/>
+          <w:sz w:val="20"/>
+          <w:szCs w:val="20"/>
+          <w:lang w:val="en-US"/>
+        </w:rPr>
+        <w:t xml:space="preserve">def </w:t>
+      </w:r>
+      <w:proofErr w:type="spellStart"/>
+      <w:r>
+        <w:rPr>
+          <w:rFonts w:ascii="Courier New" w:hAnsi="Courier New" w:cs="Courier New"/>
+          <w:sz w:val="20"/>
+          <w:szCs w:val="20"/>
+          <w:lang w:val="en-US"/>
+        </w:rPr>
+        <w:t>read_file</w:t>
+      </w:r>
+      <w:proofErr w:type="spellEnd"/>
+      <w:r>
+        <w:rPr>
+          <w:rFonts w:ascii="Courier New" w:hAnsi="Courier New" w:cs="Courier New"/>
+          <w:sz w:val="20"/>
+          <w:szCs w:val="20"/>
+          <w:lang w:val="en-US"/>
+        </w:rPr>
+        <w:t>(</w:t>
+      </w:r>
+      <w:proofErr w:type="spellStart"/>
+      <w:r>
+        <w:rPr>
+          <w:rFonts w:ascii="Courier New" w:hAnsi="Courier New" w:cs="Courier New"/>
+          <w:sz w:val="20"/>
+          <w:szCs w:val="20"/>
+          <w:lang w:val="en-US"/>
+        </w:rPr>
+        <w:t>file_path</w:t>
+      </w:r>
+      <w:proofErr w:type="spellEnd"/>
+      <w:r>
+        <w:rPr>
+          <w:rFonts w:ascii="Courier New" w:hAnsi="Courier New" w:cs="Courier New"/>
+          <w:sz w:val="20"/>
+          <w:szCs w:val="20"/>
+          <w:lang w:val="en-US"/>
+        </w:rPr>
+        <w:t>):</w:t>
+      </w:r>
+    </w:p>
+    <w:p>
+      <w:pPr>
+        <w:spacing w:after="0" w:line="240" w:lineRule="auto"/>
+        <w:rPr>
+          <w:rFonts w:ascii="Courier New" w:hAnsi="Courier New" w:cs="Courier New"/>
+          <w:sz w:val="20"/>
+          <w:szCs w:val="20"/>
+          <w:lang w:val="en-US"/>
+        </w:rPr>
+      </w:pPr>
+      <w:r>
+        <w:rPr>
+          <w:rFonts w:ascii="Courier New" w:hAnsi="Courier New" w:cs="Courier New"/>
+          <w:sz w:val="20"/>
+          <w:szCs w:val="20"/>
+          <w:lang w:val="en-US"/>
+        </w:rPr>
+        <w:t xml:space="preserve">    with </w:t>
+      </w:r>
+      <w:proofErr w:type="gramStart"/>
+      <w:r>
+        <w:rPr>
+          <w:rFonts w:ascii="Courier New" w:hAnsi="Courier New" w:cs="Courier New"/>
+          <w:sz w:val="20"/>
+          <w:szCs w:val="20"/>
+          <w:lang w:val="en-US"/>
+        </w:rPr>
+        <w:t>open(</w:t>
+      </w:r>
+      <w:proofErr w:type="spellStart"/>
+      <w:proofErr w:type="gramEnd"/>
+      <w:r>
+        <w:rPr>
+          <w:rFonts w:ascii="Courier New" w:hAnsi="Courier New" w:cs="Courier New"/>
+          <w:sz w:val="20"/>
+          <w:szCs w:val="20"/>
+          <w:lang w:val="en-US"/>
+        </w:rPr>
+        <w:t>file_path</w:t>
+      </w:r>
+      <w:proofErr w:type="spellEnd"/>
+      <w:r>
+        <w:rPr>
+          <w:rFonts w:ascii="Courier New" w:hAnsi="Courier New" w:cs="Courier New"/>
+          <w:sz w:val="20"/>
+          <w:szCs w:val="20"/>
+          <w:lang w:val="en-US"/>
+        </w:rPr>
+        <w:t>, 'r', encoding='utf-8') as f:</w:t>
+      </w:r>
+    </w:p>
+    <w:p>
+      <w:pPr>
+        <w:spacing w:after="0" w:line="240" w:lineRule="auto"/>
+        <w:rPr>
+          <w:rFonts w:ascii="Courier New" w:hAnsi="Courier New" w:cs="Courier New"/>
+          <w:sz w:val="20"/>
+          <w:szCs w:val="20"/>
+          <w:lang w:val="en-US"/>
+        </w:rPr>
+      </w:pPr>
+      <w:r>
+        <w:rPr>
+          <w:rFonts w:ascii="Courier New" w:hAnsi="Courier New" w:cs="Courier New"/>
+          <w:sz w:val="20"/>
+          <w:szCs w:val="20"/>
+          <w:lang w:val="en-US"/>
+        </w:rPr>
+        <w:t xml:space="preserve">        return </w:t>
+      </w:r>
+      <w:proofErr w:type="spellStart"/>
+      <w:proofErr w:type="gramStart"/>
+      <w:r>
+        <w:rPr>
+          <w:rFonts w:ascii="Courier New" w:hAnsi="Courier New" w:cs="Courier New"/>
+          <w:sz w:val="20"/>
+          <w:szCs w:val="20"/>
+          <w:lang w:val="en-US"/>
+        </w:rPr>
+        <w:t>f.read</w:t>
+      </w:r>
+      <w:proofErr w:type="spellEnd"/>
+      <w:proofErr w:type="gramEnd"/>
+      <w:r>
+        <w:rPr>
+          <w:rFonts w:ascii="Courier New" w:hAnsi="Courier New" w:cs="Courier New"/>
+          <w:sz w:val="20"/>
+          <w:szCs w:val="20"/>
+          <w:lang w:val="en-US"/>
+        </w:rPr>
+        <w:t>()</w:t>
+      </w:r>
+    </w:p>
+    <w:p>
+      <w:pPr>
+        <w:spacing w:after="0" w:line="240" w:lineRule="auto"/>
+        <w:rPr>
+          <w:rFonts w:ascii="Courier New" w:hAnsi="Courier New" w:cs="Courier New"/>
+          <w:sz w:val="20"/>
+          <w:szCs w:val="20"/>
+          <w:lang w:val="en-US"/>
+        </w:rPr>
+      </w:pPr>
+    </w:p>
+    <w:p>
+      <w:pPr>
+        <w:spacing w:after="0" w:line="240" w:lineRule="auto"/>
+        <w:rPr>
+          <w:rFonts w:ascii="Courier New" w:hAnsi="Courier New" w:cs="Courier New"/>
+          <w:sz w:val="20"/>
+          <w:szCs w:val="20"/>
+          <w:lang w:val="en-US"/>
+        </w:rPr>
+      </w:pPr>
+    </w:p>
+    <w:p>
+      <w:pPr>
+        <w:spacing w:after="0" w:line="240" w:lineRule="auto"/>
+        <w:rPr>
+          <w:rFonts w:ascii="Courier New" w:hAnsi="Courier New" w:cs="Courier New"/>
+          <w:sz w:val="20"/>
+          <w:szCs w:val="20"/>
+          <w:lang w:val="en-US"/>
+        </w:rPr>
+      </w:pPr>
+      <w:r>
+        <w:rPr>
+          <w:rFonts w:ascii="Courier New" w:hAnsi="Courier New" w:cs="Courier New"/>
+          <w:sz w:val="20"/>
+          <w:szCs w:val="20"/>
+          <w:lang w:val="en-US"/>
+        </w:rPr>
+        <w:t xml:space="preserve">def </w:t>
+      </w:r>
+      <w:proofErr w:type="spellStart"/>
+      <w:r>
+        <w:rPr>
+          <w:rFonts w:ascii="Courier New" w:hAnsi="Courier New" w:cs="Courier New"/>
+          <w:sz w:val="20"/>
+          <w:szCs w:val="20"/>
+          <w:lang w:val="en-US"/>
+        </w:rPr>
+        <w:t>write_</w:t>
+      </w:r>
+      <w:proofErr w:type="gramStart"/>
+      <w:r>
+        <w:rPr>
+          <w:rFonts w:ascii="Courier New" w:hAnsi="Courier New" w:cs="Courier New"/>
+          <w:sz w:val="20"/>
+          <w:szCs w:val="20"/>
+          <w:lang w:val="en-US"/>
+        </w:rPr>
+        <w:t>file</w:t>
+      </w:r>
+      <w:proofErr w:type="spellEnd"/>
+      <w:r>
+        <w:rPr>
+          <w:rFonts w:ascii="Courier New" w:hAnsi="Courier New" w:cs="Courier New"/>
+          <w:sz w:val="20"/>
+          <w:szCs w:val="20"/>
+          <w:lang w:val="en-US"/>
+        </w:rPr>
+        <w:t>(</w:t>
+      </w:r>
+      <w:proofErr w:type="spellStart"/>
+      <w:proofErr w:type="gramEnd"/>
+      <w:r>
+        <w:rPr>
+          <w:rFonts w:ascii="Courier New" w:hAnsi="Courier New" w:cs="Courier New"/>
+          <w:sz w:val="20"/>
+          <w:szCs w:val="20"/>
+          <w:lang w:val="en-US"/>
+        </w:rPr>
+        <w:t>file_path</w:t>
+      </w:r>
+      <w:proofErr w:type="spellEnd"/>
+      <w:r>
+        <w:rPr>
+          <w:rFonts w:ascii="Courier New" w:hAnsi="Courier New" w:cs="Courier New"/>
+          <w:sz w:val="20"/>
+          <w:szCs w:val="20"/>
+          <w:lang w:val="en-US"/>
+        </w:rPr>
+        <w:t>, data):</w:t>
+      </w:r>
+    </w:p>
+    <w:p>
+      <w:pPr>
+        <w:spacing w:after="0" w:line="240" w:lineRule="auto"/>
+        <w:rPr>
+          <w:rFonts w:ascii="Courier New" w:hAnsi="Courier New" w:cs="Courier New"/>
+          <w:sz w:val="20"/>
+          <w:szCs w:val="20"/>
+          <w:lang w:val="en-US"/>
+        </w:rPr>
+      </w:pPr>
+      <w:r>
+        <w:rPr>
+          <w:rFonts w:ascii="Courier New" w:hAnsi="Courier New" w:cs="Courier New"/>
+          <w:sz w:val="20"/>
+          <w:szCs w:val="20"/>
+          <w:lang w:val="en-US"/>
+        </w:rPr>
+        <w:t xml:space="preserve">    with </w:t>
+      </w:r>
+      <w:proofErr w:type="gramStart"/>
+      <w:r>
+        <w:rPr>
+          <w:rFonts w:ascii="Courier New" w:hAnsi="Courier New" w:cs="Courier New"/>
+          <w:sz w:val="20"/>
+          <w:szCs w:val="20"/>
+          <w:lang w:val="en-US"/>
+        </w:rPr>
+        <w:t>open(</w:t>
+      </w:r>
+      <w:proofErr w:type="spellStart"/>
+      <w:proofErr w:type="gramEnd"/>
+      <w:r>
+        <w:rPr>
+          <w:rFonts w:ascii="Courier New" w:hAnsi="Courier New" w:cs="Courier New"/>
+          <w:sz w:val="20"/>
+          <w:szCs w:val="20"/>
+          <w:lang w:val="en-US"/>
+        </w:rPr>
+        <w:t>file_path</w:t>
+      </w:r>
+      <w:proofErr w:type="spellEnd"/>
+      <w:r>
+        <w:rPr>
+          <w:rFonts w:ascii="Courier New" w:hAnsi="Courier New" w:cs="Courier New"/>
+          <w:sz w:val="20"/>
+          <w:szCs w:val="20"/>
+          <w:lang w:val="en-US"/>
+        </w:rPr>
+        <w:t>, 'w', encoding='utf-8') as f:</w:t>
+      </w:r>
+    </w:p>
+    <w:p>
+      <w:pPr>
+        <w:spacing w:after="0" w:line="240" w:lineRule="auto"/>
+        <w:rPr>
+          <w:rFonts w:ascii="Courier New" w:hAnsi="Courier New" w:cs="Courier New"/>
+          <w:sz w:val="20"/>
+          <w:szCs w:val="20"/>
+          <w:lang w:val="en-US"/>
+        </w:rPr>
+      </w:pPr>
+      <w:r>
+        <w:rPr>
+          <w:rFonts w:ascii="Courier New" w:hAnsi="Courier New" w:cs="Courier New"/>
+          <w:sz w:val="20"/>
+          <w:szCs w:val="20"/>
+          <w:lang w:val="en-US"/>
+        </w:rPr>
+        <w:t xml:space="preserve">        </w:t>
+      </w:r>
+      <w:proofErr w:type="spellStart"/>
+      <w:proofErr w:type="gramStart"/>
+      <w:r>
+        <w:rPr>
+          <w:rFonts w:ascii="Courier New" w:hAnsi="Courier New" w:cs="Courier New"/>
+          <w:sz w:val="20"/>
+          <w:szCs w:val="20"/>
+          <w:lang w:val="en-US"/>
+        </w:rPr>
+        <w:t>f.write</w:t>
+      </w:r>
+      <w:proofErr w:type="spellEnd"/>
+      <w:proofErr w:type="gramEnd"/>
+      <w:r>
+        <w:rPr>
+          <w:rFonts w:ascii="Courier New" w:hAnsi="Courier New" w:cs="Courier New"/>
+          <w:sz w:val="20"/>
+          <w:szCs w:val="20"/>
+          <w:lang w:val="en-US"/>
+        </w:rPr>
+        <w:t>(data)</w:t>
+      </w:r>
+    </w:p>
+    <w:p>
+      <w:pPr>
+        <w:spacing w:after="0" w:line="240" w:lineRule="auto"/>
+        <w:rPr>
+          <w:rFonts w:ascii="Courier New" w:hAnsi="Courier New" w:cs="Courier New"/>
+          <w:sz w:val="20"/>
+          <w:szCs w:val="20"/>
+          <w:lang w:val="en-US"/>
+        </w:rPr>
+      </w:pPr>
+    </w:p>
+    <w:p>
+      <w:pPr>
+        <w:spacing w:after="0" w:line="240" w:lineRule="auto"/>
+        <w:rPr>
+          <w:rFonts w:ascii="Courier New" w:hAnsi="Courier New" w:cs="Courier New"/>
+          <w:sz w:val="20"/>
+          <w:szCs w:val="20"/>
+          <w:lang w:val="en-US"/>
+        </w:rPr>
+      </w:pPr>
+    </w:p>
+    <w:p>
+      <w:pPr>
+        <w:spacing w:after="0" w:line="240" w:lineRule="auto"/>
+        <w:rPr>
+          <w:rFonts w:ascii="Courier New" w:hAnsi="Courier New" w:cs="Courier New"/>
+          <w:sz w:val="20"/>
+          <w:szCs w:val="20"/>
+          <w:lang w:val="en-US"/>
+        </w:rPr>
+      </w:pPr>
+      <w:r>
+        <w:rPr>
+          <w:rFonts w:ascii="Courier New" w:hAnsi="Courier New" w:cs="Courier New"/>
+          <w:sz w:val="20"/>
+          <w:szCs w:val="20"/>
+          <w:lang w:val="en-US"/>
+        </w:rPr>
+        <w:t xml:space="preserve">def </w:t>
+      </w:r>
+      <w:proofErr w:type="gramStart"/>
+      <w:r>
+        <w:rPr>
+          <w:rFonts w:ascii="Courier New" w:hAnsi="Courier New" w:cs="Courier New"/>
+          <w:sz w:val="20"/>
+          <w:szCs w:val="20"/>
+          <w:lang w:val="en-US"/>
+        </w:rPr>
+        <w:t>menu(</w:t>
+      </w:r>
+      <w:proofErr w:type="gramEnd"/>
+      <w:r>
+        <w:rPr>
+          <w:rFonts w:ascii="Courier New" w:hAnsi="Courier New" w:cs="Courier New"/>
+          <w:sz w:val="20"/>
+          <w:szCs w:val="20"/>
+          <w:lang w:val="en-US"/>
+        </w:rPr>
+        <w:t>):</w:t>
+      </w:r>
+    </w:p>
+    <w:p>
+      <w:pPr>
+        <w:spacing w:after="0" w:line="240" w:lineRule="auto"/>
+        <w:rPr>
+          <w:rFonts w:ascii="Courier New" w:hAnsi="Courier New" w:cs="Courier New"/>
+          <w:sz w:val="20"/>
+          <w:szCs w:val="20"/>
+        </w:rPr>
+      </w:pPr>
+      <w:r>
+        <w:rPr>
+          <w:rFonts w:ascii="Courier New" w:hAnsi="Courier New" w:cs="Courier New"/>
+          <w:sz w:val="20"/>
+          <w:szCs w:val="20"/>
+          <w:lang w:val="en-US"/>
         </w:rPr>
         <w:t xml:space="preserve">    </w:t>
       </w:r>
+      <w:proofErr w:type="gramStart"/>
       <w:r>
         <w:rPr>
           <w:rFonts w:ascii="Courier New" w:hAnsi="Courier New" w:cs="Courier New"/>
@@ -4536,7 +5676,16 @@
           <w:sz w:val="20"/>
           <w:szCs w:val="20"/>
         </w:rPr>
-        <w:t>("1. Сгенерировать ключи")</w:t>
+        <w:t>(</w:t>
+      </w:r>
+      <w:proofErr w:type="gramEnd"/>
+      <w:r>
+        <w:rPr>
+          <w:rFonts w:ascii="Courier New" w:hAnsi="Courier New" w:cs="Courier New"/>
+          <w:sz w:val="20"/>
+          <w:szCs w:val="20"/>
+        </w:rPr>
+        <w:t>"Выберите действие:")</w:t>
       </w:r>
     </w:p>
     <w:p>
@@ -4556,6 +5705,7 @@
         </w:rPr>
         <w:t xml:space="preserve">    </w:t>
       </w:r>
+      <w:proofErr w:type="gramStart"/>
       <w:r>
         <w:rPr>
           <w:rFonts w:ascii="Courier New" w:hAnsi="Courier New" w:cs="Courier New"/>
@@ -4571,7 +5721,16 @@
           <w:sz w:val="20"/>
           <w:szCs w:val="20"/>
         </w:rPr>
-        <w:t>("2. Зашифровать файл")</w:t>
+        <w:t>(</w:t>
+      </w:r>
+      <w:proofErr w:type="gramEnd"/>
+      <w:r>
+        <w:rPr>
+          <w:rFonts w:ascii="Courier New" w:hAnsi="Courier New" w:cs="Courier New"/>
+          <w:sz w:val="20"/>
+          <w:szCs w:val="20"/>
+        </w:rPr>
+        <w:t>"1. Сгенерировать ключи")</w:t>
       </w:r>
     </w:p>
     <w:p>
@@ -4591,6 +5750,7 @@
         </w:rPr>
         <w:t xml:space="preserve">    </w:t>
       </w:r>
+      <w:proofErr w:type="gramStart"/>
       <w:r>
         <w:rPr>
           <w:rFonts w:ascii="Courier New" w:hAnsi="Courier New" w:cs="Courier New"/>
@@ -4606,7 +5766,16 @@
           <w:sz w:val="20"/>
           <w:szCs w:val="20"/>
         </w:rPr>
-        <w:t>("3. Расшифровать файл")</w:t>
+        <w:t>(</w:t>
+      </w:r>
+      <w:proofErr w:type="gramEnd"/>
+      <w:r>
+        <w:rPr>
+          <w:rFonts w:ascii="Courier New" w:hAnsi="Courier New" w:cs="Courier New"/>
+          <w:sz w:val="20"/>
+          <w:szCs w:val="20"/>
+        </w:rPr>
+        <w:t>"2. Зашифровать файл")</w:t>
       </w:r>
     </w:p>
     <w:p>
@@ -4626,6 +5795,7 @@
         </w:rPr>
         <w:t xml:space="preserve">    </w:t>
       </w:r>
+      <w:proofErr w:type="gramStart"/>
       <w:r>
         <w:rPr>
           <w:rFonts w:ascii="Courier New" w:hAnsi="Courier New" w:cs="Courier New"/>
@@ -4641,18 +5811,17 @@
           <w:sz w:val="20"/>
           <w:szCs w:val="20"/>
         </w:rPr>
-        <w:t>("4. Выйти")</w:t>
-      </w:r>
-    </w:p>
-    <w:p>
-      <w:pPr>
-        <w:spacing w:after="0" w:line="240" w:lineRule="auto"/>
-        <w:rPr>
-          <w:rFonts w:ascii="Courier New" w:hAnsi="Courier New" w:cs="Courier New"/>
-          <w:sz w:val="20"/>
-          <w:szCs w:val="20"/>
-        </w:rPr>
-      </w:pPr>
+        <w:t>(</w:t>
+      </w:r>
+      <w:proofErr w:type="gramEnd"/>
+      <w:r>
+        <w:rPr>
+          <w:rFonts w:ascii="Courier New" w:hAnsi="Courier New" w:cs="Courier New"/>
+          <w:sz w:val="20"/>
+          <w:szCs w:val="20"/>
+        </w:rPr>
+        <w:t>"3. Расшифровать файл")</w:t>
+      </w:r>
     </w:p>
     <w:p>
       <w:pPr>
@@ -4671,6 +5840,61 @@
         </w:rPr>
         <w:t xml:space="preserve">    </w:t>
       </w:r>
+      <w:proofErr w:type="gramStart"/>
+      <w:r>
+        <w:rPr>
+          <w:rFonts w:ascii="Courier New" w:hAnsi="Courier New" w:cs="Courier New"/>
+          <w:sz w:val="20"/>
+          <w:szCs w:val="20"/>
+          <w:lang w:val="en-US"/>
+        </w:rPr>
+        <w:t>print</w:t>
+      </w:r>
+      <w:r>
+        <w:rPr>
+          <w:rFonts w:ascii="Courier New" w:hAnsi="Courier New" w:cs="Courier New"/>
+          <w:sz w:val="20"/>
+          <w:szCs w:val="20"/>
+        </w:rPr>
+        <w:t>(</w:t>
+      </w:r>
+      <w:proofErr w:type="gramEnd"/>
+      <w:r>
+        <w:rPr>
+          <w:rFonts w:ascii="Courier New" w:hAnsi="Courier New" w:cs="Courier New"/>
+          <w:sz w:val="20"/>
+          <w:szCs w:val="20"/>
+        </w:rPr>
+        <w:t>"4. Выйти")</w:t>
+      </w:r>
+    </w:p>
+    <w:p>
+      <w:pPr>
+        <w:spacing w:after="0" w:line="240" w:lineRule="auto"/>
+        <w:rPr>
+          <w:rFonts w:ascii="Courier New" w:hAnsi="Courier New" w:cs="Courier New"/>
+          <w:sz w:val="20"/>
+          <w:szCs w:val="20"/>
+        </w:rPr>
+      </w:pPr>
+    </w:p>
+    <w:p>
+      <w:pPr>
+        <w:spacing w:after="0" w:line="240" w:lineRule="auto"/>
+        <w:rPr>
+          <w:rFonts w:ascii="Courier New" w:hAnsi="Courier New" w:cs="Courier New"/>
+          <w:sz w:val="20"/>
+          <w:szCs w:val="20"/>
+        </w:rPr>
+      </w:pPr>
+      <w:r>
+        <w:rPr>
+          <w:rFonts w:ascii="Courier New" w:hAnsi="Courier New" w:cs="Courier New"/>
+          <w:sz w:val="20"/>
+          <w:szCs w:val="20"/>
+        </w:rPr>
+        <w:t xml:space="preserve">    </w:t>
+      </w:r>
       <w:r>
         <w:rPr>
           <w:rFonts w:ascii="Courier New" w:hAnsi="Courier New" w:cs="Courier New"/>
@@ -4688,6 +5912,7 @@
         </w:rPr>
         <w:t xml:space="preserve"> = </w:t>
       </w:r>
+      <w:proofErr w:type="gramStart"/>
       <w:r>
         <w:rPr>
           <w:rFonts w:ascii="Courier New" w:hAnsi="Courier New" w:cs="Courier New"/>
@@ -4703,7 +5928,16 @@
           <w:sz w:val="20"/>
           <w:szCs w:val="20"/>
         </w:rPr>
-        <w:t>("Введите номер действия: ")</w:t>
+        <w:t>(</w:t>
+      </w:r>
+      <w:proofErr w:type="gramEnd"/>
+      <w:r>
+        <w:rPr>
+          <w:rFonts w:ascii="Courier New" w:hAnsi="Courier New" w:cs="Courier New"/>
+          <w:sz w:val="20"/>
+          <w:szCs w:val="20"/>
+        </w:rPr>
+        <w:t>"Введите номер действия: ")</w:t>
       </w:r>
     </w:p>
     <w:p>
@@ -4773,7 +6007,27 @@
           <w:szCs w:val="20"/>
           <w:lang w:val="en-US"/>
         </w:rPr>
-        <w:t>def main():</w:t>
+        <w:t xml:space="preserve">def </w:t>
+      </w:r>
+      <w:proofErr w:type="gramStart"/>
+      <w:r>
+        <w:rPr>
+          <w:rFonts w:ascii="Courier New" w:hAnsi="Courier New" w:cs="Courier New"/>
+          <w:sz w:val="20"/>
+          <w:szCs w:val="20"/>
+          <w:lang w:val="en-US"/>
+        </w:rPr>
+        <w:t>main(</w:t>
+      </w:r>
+      <w:proofErr w:type="gramEnd"/>
+      <w:r>
+        <w:rPr>
+          <w:rFonts w:ascii="Courier New" w:hAnsi="Courier New" w:cs="Courier New"/>
+          <w:sz w:val="20"/>
+          <w:szCs w:val="20"/>
+          <w:lang w:val="en-US"/>
+        </w:rPr>
+        <w:t>):</w:t>
       </w:r>
     </w:p>
     <w:p>
@@ -4844,7 +6098,27 @@
           <w:szCs w:val="20"/>
           <w:lang w:val="en-US"/>
         </w:rPr>
-        <w:t xml:space="preserve">        choice = menu()</w:t>
+        <w:t xml:space="preserve">        choice = </w:t>
+      </w:r>
+      <w:proofErr w:type="gramStart"/>
+      <w:r>
+        <w:rPr>
+          <w:rFonts w:ascii="Courier New" w:hAnsi="Courier New" w:cs="Courier New"/>
+          <w:sz w:val="20"/>
+          <w:szCs w:val="20"/>
+          <w:lang w:val="en-US"/>
+        </w:rPr>
+        <w:t>menu(</w:t>
+      </w:r>
+      <w:proofErr w:type="gramEnd"/>
+      <w:r>
+        <w:rPr>
+          <w:rFonts w:ascii="Courier New" w:hAnsi="Courier New" w:cs="Courier New"/>
+          <w:sz w:val="20"/>
+          <w:szCs w:val="20"/>
+          <w:lang w:val="en-US"/>
+        </w:rPr>
+        <w:t>)</w:t>
       </w:r>
     </w:p>
     <w:p>
@@ -4904,6 +6178,7 @@
         </w:rPr>
         <w:t xml:space="preserve"> = </w:t>
       </w:r>
+      <w:proofErr w:type="gramStart"/>
       <w:r>
         <w:rPr>
           <w:rFonts w:ascii="Courier New" w:hAnsi="Courier New" w:cs="Courier New"/>
@@ -4921,6 +6196,7 @@
         </w:rPr>
         <w:t>(</w:t>
       </w:r>
+      <w:proofErr w:type="gramEnd"/>
       <w:r>
         <w:rPr>
           <w:rFonts w:ascii="Courier New" w:hAnsi="Courier New" w:cs="Courier New"/>
@@ -4964,94 +6240,226 @@
           <w:szCs w:val="20"/>
           <w:lang w:val="en-US"/>
         </w:rPr>
-        <w:t>N, p, q = generate_keys(bits)</w:t>
-      </w:r>
-    </w:p>
-    <w:p>
-      <w:pPr>
-        <w:spacing w:after="0" w:line="240" w:lineRule="auto"/>
-        <w:rPr>
-          <w:rFonts w:ascii="Courier New" w:hAnsi="Courier New" w:cs="Courier New"/>
-          <w:sz w:val="20"/>
-          <w:szCs w:val="20"/>
-          <w:lang w:val="en-US"/>
-        </w:rPr>
-      </w:pPr>
-      <w:r>
-        <w:rPr>
-          <w:rFonts w:ascii="Courier New" w:hAnsi="Courier New" w:cs="Courier New"/>
-          <w:sz w:val="20"/>
-          <w:szCs w:val="20"/>
-          <w:lang w:val="en-US"/>
-        </w:rPr>
-        <w:t xml:space="preserve">            print(f"Ключи сгенерированы.")</w:t>
-      </w:r>
-    </w:p>
-    <w:p>
-      <w:pPr>
-        <w:spacing w:after="0" w:line="240" w:lineRule="auto"/>
-        <w:rPr>
-          <w:rFonts w:ascii="Courier New" w:hAnsi="Courier New" w:cs="Courier New"/>
-          <w:sz w:val="20"/>
-          <w:szCs w:val="20"/>
-          <w:lang w:val="en-US"/>
-        </w:rPr>
-      </w:pPr>
-      <w:r>
-        <w:rPr>
-          <w:rFonts w:ascii="Courier New" w:hAnsi="Courier New" w:cs="Courier New"/>
-          <w:sz w:val="20"/>
-          <w:szCs w:val="20"/>
-          <w:lang w:val="en-US"/>
-        </w:rPr>
-        <w:t xml:space="preserve">            with open('key.txt', 'w') as f:</w:t>
-      </w:r>
-    </w:p>
-    <w:p>
-      <w:pPr>
-        <w:spacing w:after="0" w:line="240" w:lineRule="auto"/>
-        <w:rPr>
-          <w:rFonts w:ascii="Courier New" w:hAnsi="Courier New" w:cs="Courier New"/>
-          <w:sz w:val="20"/>
-          <w:szCs w:val="20"/>
-          <w:lang w:val="en-US"/>
-        </w:rPr>
-      </w:pPr>
-      <w:r>
-        <w:rPr>
-          <w:rFonts w:ascii="Courier New" w:hAnsi="Courier New" w:cs="Courier New"/>
-          <w:sz w:val="20"/>
-          <w:szCs w:val="20"/>
-          <w:lang w:val="en-US"/>
-        </w:rPr>
-        <w:t xml:space="preserve">                f.write(f"{N}\n{p}\n{q}")</w:t>
-      </w:r>
-    </w:p>
-    <w:p>
-      <w:pPr>
-        <w:spacing w:after="0" w:line="240" w:lineRule="auto"/>
-        <w:rPr>
-          <w:rFonts w:ascii="Courier New" w:hAnsi="Courier New" w:cs="Courier New"/>
-          <w:sz w:val="20"/>
-          <w:szCs w:val="20"/>
-        </w:rPr>
-      </w:pPr>
-      <w:r>
-        <w:rPr>
-          <w:rFonts w:ascii="Courier New" w:hAnsi="Courier New" w:cs="Courier New"/>
-          <w:sz w:val="20"/>
-          <w:szCs w:val="20"/>
-          <w:lang w:val="en-US"/>
-        </w:rPr>
-        <w:t xml:space="preserve">            print</w:t>
-      </w:r>
-      <w:r>
-        <w:rPr>
-          <w:rFonts w:ascii="Courier New" w:hAnsi="Courier New" w:cs="Courier New"/>
-          <w:sz w:val="20"/>
-          <w:szCs w:val="20"/>
-        </w:rPr>
-        <w:t>("Ключи сохранены в файл '</w:t>
+        <w:t xml:space="preserve">N, p, q = </w:t>
+      </w:r>
+      <w:proofErr w:type="spellStart"/>
+      <w:r>
+        <w:rPr>
+          <w:rFonts w:ascii="Courier New" w:hAnsi="Courier New" w:cs="Courier New"/>
+          <w:sz w:val="20"/>
+          <w:szCs w:val="20"/>
+          <w:lang w:val="en-US"/>
+        </w:rPr>
+        <w:t>generate_keys</w:t>
+      </w:r>
+      <w:proofErr w:type="spellEnd"/>
+      <w:r>
+        <w:rPr>
+          <w:rFonts w:ascii="Courier New" w:hAnsi="Courier New" w:cs="Courier New"/>
+          <w:sz w:val="20"/>
+          <w:szCs w:val="20"/>
+          <w:lang w:val="en-US"/>
+        </w:rPr>
+        <w:t>(bits)</w:t>
+      </w:r>
+    </w:p>
+    <w:p>
+      <w:pPr>
+        <w:spacing w:after="0" w:line="240" w:lineRule="auto"/>
+        <w:rPr>
+          <w:rFonts w:ascii="Courier New" w:hAnsi="Courier New" w:cs="Courier New"/>
+          <w:sz w:val="20"/>
+          <w:szCs w:val="20"/>
+          <w:lang w:val="en-US"/>
+        </w:rPr>
+      </w:pPr>
+      <w:r>
+        <w:rPr>
+          <w:rFonts w:ascii="Courier New" w:hAnsi="Courier New" w:cs="Courier New"/>
+          <w:sz w:val="20"/>
+          <w:szCs w:val="20"/>
+          <w:lang w:val="en-US"/>
+        </w:rPr>
+        <w:t xml:space="preserve">            </w:t>
+      </w:r>
+      <w:proofErr w:type="gramStart"/>
+      <w:r>
+        <w:rPr>
+          <w:rFonts w:ascii="Courier New" w:hAnsi="Courier New" w:cs="Courier New"/>
+          <w:sz w:val="20"/>
+          <w:szCs w:val="20"/>
+          <w:lang w:val="en-US"/>
+        </w:rPr>
+        <w:t>print(</w:t>
+      </w:r>
+      <w:proofErr w:type="spellStart"/>
+      <w:proofErr w:type="gramEnd"/>
+      <w:r>
+        <w:rPr>
+          <w:rFonts w:ascii="Courier New" w:hAnsi="Courier New" w:cs="Courier New"/>
+          <w:sz w:val="20"/>
+          <w:szCs w:val="20"/>
+          <w:lang w:val="en-US"/>
+        </w:rPr>
+        <w:t>f"Ключи</w:t>
+      </w:r>
+      <w:proofErr w:type="spellEnd"/>
+      <w:r>
+        <w:rPr>
+          <w:rFonts w:ascii="Courier New" w:hAnsi="Courier New" w:cs="Courier New"/>
+          <w:sz w:val="20"/>
+          <w:szCs w:val="20"/>
+          <w:lang w:val="en-US"/>
+        </w:rPr>
+        <w:t xml:space="preserve"> </w:t>
+      </w:r>
+      <w:proofErr w:type="spellStart"/>
+      <w:r>
+        <w:rPr>
+          <w:rFonts w:ascii="Courier New" w:hAnsi="Courier New" w:cs="Courier New"/>
+          <w:sz w:val="20"/>
+          <w:szCs w:val="20"/>
+          <w:lang w:val="en-US"/>
+        </w:rPr>
+        <w:t>сгенерированы</w:t>
+      </w:r>
+      <w:proofErr w:type="spellEnd"/>
+      <w:r>
+        <w:rPr>
+          <w:rFonts w:ascii="Courier New" w:hAnsi="Courier New" w:cs="Courier New"/>
+          <w:sz w:val="20"/>
+          <w:szCs w:val="20"/>
+          <w:lang w:val="en-US"/>
+        </w:rPr>
+        <w:t>.")</w:t>
+      </w:r>
+    </w:p>
+    <w:p>
+      <w:pPr>
+        <w:spacing w:after="0" w:line="240" w:lineRule="auto"/>
+        <w:rPr>
+          <w:rFonts w:ascii="Courier New" w:hAnsi="Courier New" w:cs="Courier New"/>
+          <w:sz w:val="20"/>
+          <w:szCs w:val="20"/>
+          <w:lang w:val="en-US"/>
+        </w:rPr>
+      </w:pPr>
+      <w:r>
+        <w:rPr>
+          <w:rFonts w:ascii="Courier New" w:hAnsi="Courier New" w:cs="Courier New"/>
+          <w:sz w:val="20"/>
+          <w:szCs w:val="20"/>
+          <w:lang w:val="en-US"/>
+        </w:rPr>
+        <w:t xml:space="preserve">            with </w:t>
+      </w:r>
+      <w:proofErr w:type="gramStart"/>
+      <w:r>
+        <w:rPr>
+          <w:rFonts w:ascii="Courier New" w:hAnsi="Courier New" w:cs="Courier New"/>
+          <w:sz w:val="20"/>
+          <w:szCs w:val="20"/>
+          <w:lang w:val="en-US"/>
+        </w:rPr>
+        <w:t>open(</w:t>
+      </w:r>
+      <w:proofErr w:type="gramEnd"/>
+      <w:r>
+        <w:rPr>
+          <w:rFonts w:ascii="Courier New" w:hAnsi="Courier New" w:cs="Courier New"/>
+          <w:sz w:val="20"/>
+          <w:szCs w:val="20"/>
+          <w:lang w:val="en-US"/>
+        </w:rPr>
+        <w:t>'key.txt', 'w') as f:</w:t>
+      </w:r>
+    </w:p>
+    <w:p>
+      <w:pPr>
+        <w:spacing w:after="0" w:line="240" w:lineRule="auto"/>
+        <w:rPr>
+          <w:rFonts w:ascii="Courier New" w:hAnsi="Courier New" w:cs="Courier New"/>
+          <w:sz w:val="20"/>
+          <w:szCs w:val="20"/>
+          <w:lang w:val="en-US"/>
+        </w:rPr>
+      </w:pPr>
+      <w:r>
+        <w:rPr>
+          <w:rFonts w:ascii="Courier New" w:hAnsi="Courier New" w:cs="Courier New"/>
+          <w:sz w:val="20"/>
+          <w:szCs w:val="20"/>
+          <w:lang w:val="en-US"/>
+        </w:rPr>
+        <w:t xml:space="preserve">                </w:t>
+      </w:r>
+      <w:proofErr w:type="spellStart"/>
+      <w:proofErr w:type="gramStart"/>
+      <w:r>
+        <w:rPr>
+          <w:rFonts w:ascii="Courier New" w:hAnsi="Courier New" w:cs="Courier New"/>
+          <w:sz w:val="20"/>
+          <w:szCs w:val="20"/>
+          <w:lang w:val="en-US"/>
+        </w:rPr>
+        <w:t>f.write</w:t>
+      </w:r>
+      <w:proofErr w:type="spellEnd"/>
+      <w:proofErr w:type="gramEnd"/>
+      <w:r>
+        <w:rPr>
+          <w:rFonts w:ascii="Courier New" w:hAnsi="Courier New" w:cs="Courier New"/>
+          <w:sz w:val="20"/>
+          <w:szCs w:val="20"/>
+          <w:lang w:val="en-US"/>
+        </w:rPr>
+        <w:t>(f"{N}\n{p}\n{q}")</w:t>
+      </w:r>
+    </w:p>
+    <w:p>
+      <w:pPr>
+        <w:spacing w:after="0" w:line="240" w:lineRule="auto"/>
+        <w:rPr>
+          <w:rFonts w:ascii="Courier New" w:hAnsi="Courier New" w:cs="Courier New"/>
+          <w:sz w:val="20"/>
+          <w:szCs w:val="20"/>
+        </w:rPr>
+      </w:pPr>
+      <w:r>
+        <w:rPr>
+          <w:rFonts w:ascii="Courier New" w:hAnsi="Courier New" w:cs="Courier New"/>
+          <w:sz w:val="20"/>
+          <w:szCs w:val="20"/>
+          <w:lang w:val="en-US"/>
+        </w:rPr>
+        <w:t xml:space="preserve">            </w:t>
+      </w:r>
+      <w:proofErr w:type="gramStart"/>
+      <w:r>
+        <w:rPr>
+          <w:rFonts w:ascii="Courier New" w:hAnsi="Courier New" w:cs="Courier New"/>
+          <w:sz w:val="20"/>
+          <w:szCs w:val="20"/>
+          <w:lang w:val="en-US"/>
+        </w:rPr>
+        <w:t>print</w:t>
+      </w:r>
+      <w:r>
+        <w:rPr>
+          <w:rFonts w:ascii="Courier New" w:hAnsi="Courier New" w:cs="Courier New"/>
+          <w:sz w:val="20"/>
+          <w:szCs w:val="20"/>
+        </w:rPr>
+        <w:t>(</w:t>
+      </w:r>
+      <w:proofErr w:type="gramEnd"/>
+      <w:r>
+        <w:rPr>
+          <w:rFonts w:ascii="Courier New" w:hAnsi="Courier New" w:cs="Courier New"/>
+          <w:sz w:val="20"/>
+          <w:szCs w:val="20"/>
+        </w:rPr>
+        <w:t>"Ключи сохранены в файл '</w:t>
       </w:r>
       <w:r>
         <w:rPr>
@@ -5116,14 +6524,25 @@
         </w:rPr>
         <w:t xml:space="preserve">        </w:t>
       </w:r>
-      <w:r>
-        <w:rPr>
-          <w:rFonts w:ascii="Courier New" w:hAnsi="Courier New" w:cs="Courier New"/>
-          <w:sz w:val="20"/>
-          <w:szCs w:val="20"/>
-          <w:lang w:val="en-US"/>
-        </w:rPr>
-        <w:t>elif choice == "2":</w:t>
+      <w:proofErr w:type="spellStart"/>
+      <w:r>
+        <w:rPr>
+          <w:rFonts w:ascii="Courier New" w:hAnsi="Courier New" w:cs="Courier New"/>
+          <w:sz w:val="20"/>
+          <w:szCs w:val="20"/>
+          <w:lang w:val="en-US"/>
+        </w:rPr>
+        <w:t>elif</w:t>
+      </w:r>
+      <w:proofErr w:type="spellEnd"/>
+      <w:r>
+        <w:rPr>
+          <w:rFonts w:ascii="Courier New" w:hAnsi="Courier New" w:cs="Courier New"/>
+          <w:sz w:val="20"/>
+          <w:szCs w:val="20"/>
+          <w:lang w:val="en-US"/>
+        </w:rPr>
+        <w:t xml:space="preserve"> choice == "2":</w:t>
       </w:r>
     </w:p>
     <w:p>
@@ -5162,34 +6581,53 @@
           <w:szCs w:val="20"/>
           <w:lang w:val="en-US"/>
         </w:rPr>
-        <w:t xml:space="preserve">                print</w:t>
-      </w:r>
-      <w:r>
-        <w:rPr>
-          <w:rFonts w:ascii="Courier New" w:hAnsi="Courier New" w:cs="Courier New"/>
-          <w:sz w:val="20"/>
-          <w:szCs w:val="20"/>
-        </w:rPr>
-        <w:t>("Сначала необходимо сгенерировать ключи!")</w:t>
-      </w:r>
-    </w:p>
-    <w:p>
-      <w:pPr>
-        <w:spacing w:after="0" w:line="240" w:lineRule="auto"/>
-        <w:rPr>
-          <w:rFonts w:ascii="Courier New" w:hAnsi="Courier New" w:cs="Courier New"/>
-          <w:sz w:val="20"/>
-          <w:szCs w:val="20"/>
-        </w:rPr>
-      </w:pPr>
-      <w:r>
-        <w:rPr>
-          <w:rFonts w:ascii="Courier New" w:hAnsi="Courier New" w:cs="Courier New"/>
-          <w:sz w:val="20"/>
-          <w:szCs w:val="20"/>
-        </w:rPr>
         <w:t xml:space="preserve">                </w:t>
       </w:r>
+      <w:proofErr w:type="gramStart"/>
+      <w:r>
+        <w:rPr>
+          <w:rFonts w:ascii="Courier New" w:hAnsi="Courier New" w:cs="Courier New"/>
+          <w:sz w:val="20"/>
+          <w:szCs w:val="20"/>
+          <w:lang w:val="en-US"/>
+        </w:rPr>
+        <w:t>print</w:t>
+      </w:r>
+      <w:r>
+        <w:rPr>
+          <w:rFonts w:ascii="Courier New" w:hAnsi="Courier New" w:cs="Courier New"/>
+          <w:sz w:val="20"/>
+          <w:szCs w:val="20"/>
+        </w:rPr>
+        <w:t>(</w:t>
+      </w:r>
+      <w:proofErr w:type="gramEnd"/>
+      <w:r>
+        <w:rPr>
+          <w:rFonts w:ascii="Courier New" w:hAnsi="Courier New" w:cs="Courier New"/>
+          <w:sz w:val="20"/>
+          <w:szCs w:val="20"/>
+        </w:rPr>
+        <w:t>"Сначала необходимо сгенерировать ключи!")</w:t>
+      </w:r>
+    </w:p>
+    <w:p>
+      <w:pPr>
+        <w:spacing w:after="0" w:line="240" w:lineRule="auto"/>
+        <w:rPr>
+          <w:rFonts w:ascii="Courier New" w:hAnsi="Courier New" w:cs="Courier New"/>
+          <w:sz w:val="20"/>
+          <w:szCs w:val="20"/>
+        </w:rPr>
+      </w:pPr>
+      <w:r>
+        <w:rPr>
+          <w:rFonts w:ascii="Courier New" w:hAnsi="Courier New" w:cs="Courier New"/>
+          <w:sz w:val="20"/>
+          <w:szCs w:val="20"/>
+        </w:rPr>
+        <w:t xml:space="preserve">                </w:t>
+      </w:r>
       <w:r>
         <w:rPr>
           <w:rFonts w:ascii="Courier New" w:hAnsi="Courier New" w:cs="Courier New"/>
@@ -5251,6 +6689,7 @@
         </w:rPr>
         <w:t xml:space="preserve"> = </w:t>
       </w:r>
+      <w:proofErr w:type="gramStart"/>
       <w:r>
         <w:rPr>
           <w:rFonts w:ascii="Courier New" w:hAnsi="Courier New" w:cs="Courier New"/>
@@ -5266,7 +6705,16 @@
           <w:sz w:val="20"/>
           <w:szCs w:val="20"/>
         </w:rPr>
-        <w:t>("Введите путь к файлу для шифрования: ")</w:t>
+        <w:t>(</w:t>
+      </w:r>
+      <w:proofErr w:type="gramEnd"/>
+      <w:r>
+        <w:rPr>
+          <w:rFonts w:ascii="Courier New" w:hAnsi="Courier New" w:cs="Courier New"/>
+          <w:sz w:val="20"/>
+          <w:szCs w:val="20"/>
+        </w:rPr>
+        <w:t>"Введите путь к файлу для шифрования: ")</w:t>
       </w:r>
     </w:p>
     <w:p>
@@ -5314,87 +6762,469 @@
           <w:szCs w:val="20"/>
           <w:lang w:val="en-US"/>
         </w:rPr>
-        <w:t xml:space="preserve">                message = read_file(file_path)</w:t>
-      </w:r>
-    </w:p>
-    <w:p>
-      <w:pPr>
-        <w:spacing w:after="0" w:line="240" w:lineRule="auto"/>
-        <w:rPr>
-          <w:rFonts w:ascii="Courier New" w:hAnsi="Courier New" w:cs="Courier New"/>
-          <w:sz w:val="20"/>
-          <w:szCs w:val="20"/>
-          <w:lang w:val="en-US"/>
-        </w:rPr>
-      </w:pPr>
-      <w:r>
-        <w:rPr>
-          <w:rFonts w:ascii="Courier New" w:hAnsi="Courier New" w:cs="Courier New"/>
-          <w:sz w:val="20"/>
-          <w:szCs w:val="20"/>
-          <w:lang w:val="en-US"/>
-        </w:rPr>
-        <w:t xml:space="preserve">                ciphertext = encrypt(message, N)</w:t>
-      </w:r>
-    </w:p>
-    <w:p>
-      <w:pPr>
-        <w:spacing w:after="0" w:line="240" w:lineRule="auto"/>
-        <w:rPr>
-          <w:rFonts w:ascii="Courier New" w:hAnsi="Courier New" w:cs="Courier New"/>
-          <w:sz w:val="20"/>
-          <w:szCs w:val="20"/>
-          <w:lang w:val="en-US"/>
-        </w:rPr>
-      </w:pPr>
-      <w:r>
-        <w:rPr>
-          <w:rFonts w:ascii="Courier New" w:hAnsi="Courier New" w:cs="Courier New"/>
-          <w:sz w:val="20"/>
-          <w:szCs w:val="20"/>
-          <w:lang w:val="en-US"/>
-        </w:rPr>
-        <w:t xml:space="preserve">                enc_file_path = input("Введите путь для сохранения зашифрованного файла: ")</w:t>
-      </w:r>
-    </w:p>
-    <w:p>
-      <w:pPr>
-        <w:spacing w:after="0" w:line="240" w:lineRule="auto"/>
-        <w:rPr>
-          <w:rFonts w:ascii="Courier New" w:hAnsi="Courier New" w:cs="Courier New"/>
-          <w:sz w:val="20"/>
-          <w:szCs w:val="20"/>
-          <w:lang w:val="en-US"/>
-        </w:rPr>
-      </w:pPr>
-      <w:r>
-        <w:rPr>
-          <w:rFonts w:ascii="Courier New" w:hAnsi="Courier New" w:cs="Courier New"/>
-          <w:sz w:val="20"/>
-          <w:szCs w:val="20"/>
-          <w:lang w:val="en-US"/>
-        </w:rPr>
-        <w:t xml:space="preserve">                write_file(enc_file_path, str(ciphertext))</w:t>
-      </w:r>
-    </w:p>
-    <w:p>
-      <w:pPr>
-        <w:spacing w:after="0" w:line="240" w:lineRule="auto"/>
-        <w:rPr>
-          <w:rFonts w:ascii="Courier New" w:hAnsi="Courier New" w:cs="Courier New"/>
-          <w:sz w:val="20"/>
-          <w:szCs w:val="20"/>
-          <w:lang w:val="en-US"/>
-        </w:rPr>
-      </w:pPr>
-      <w:r>
-        <w:rPr>
-          <w:rFonts w:ascii="Courier New" w:hAnsi="Courier New" w:cs="Courier New"/>
-          <w:sz w:val="20"/>
-          <w:szCs w:val="20"/>
-          <w:lang w:val="en-US"/>
-        </w:rPr>
-        <w:t xml:space="preserve">                print(f"Файл зашифрован и сохранен как {enc_file_path}")</w:t>
+        <w:t xml:space="preserve">                message = </w:t>
+      </w:r>
+      <w:proofErr w:type="spellStart"/>
+      <w:r>
+        <w:rPr>
+          <w:rFonts w:ascii="Courier New" w:hAnsi="Courier New" w:cs="Courier New"/>
+          <w:sz w:val="20"/>
+          <w:szCs w:val="20"/>
+          <w:lang w:val="en-US"/>
+        </w:rPr>
+        <w:t>read_file</w:t>
+      </w:r>
+      <w:proofErr w:type="spellEnd"/>
+      <w:r>
+        <w:rPr>
+          <w:rFonts w:ascii="Courier New" w:hAnsi="Courier New" w:cs="Courier New"/>
+          <w:sz w:val="20"/>
+          <w:szCs w:val="20"/>
+          <w:lang w:val="en-US"/>
+        </w:rPr>
+        <w:t>(</w:t>
+      </w:r>
+      <w:proofErr w:type="spellStart"/>
+      <w:r>
+        <w:rPr>
+          <w:rFonts w:ascii="Courier New" w:hAnsi="Courier New" w:cs="Courier New"/>
+          <w:sz w:val="20"/>
+          <w:szCs w:val="20"/>
+          <w:lang w:val="en-US"/>
+        </w:rPr>
+        <w:t>file_path</w:t>
+      </w:r>
+      <w:proofErr w:type="spellEnd"/>
+      <w:r>
+        <w:rPr>
+          <w:rFonts w:ascii="Courier New" w:hAnsi="Courier New" w:cs="Courier New"/>
+          <w:sz w:val="20"/>
+          <w:szCs w:val="20"/>
+          <w:lang w:val="en-US"/>
+        </w:rPr>
+        <w:t>)</w:t>
+      </w:r>
+    </w:p>
+    <w:p>
+      <w:pPr>
+        <w:spacing w:after="0" w:line="240" w:lineRule="auto"/>
+        <w:rPr>
+          <w:rFonts w:ascii="Courier New" w:hAnsi="Courier New" w:cs="Courier New"/>
+          <w:sz w:val="20"/>
+          <w:szCs w:val="20"/>
+          <w:lang w:val="en-US"/>
+        </w:rPr>
+      </w:pPr>
+      <w:r>
+        <w:rPr>
+          <w:rFonts w:ascii="Courier New" w:hAnsi="Courier New" w:cs="Courier New"/>
+          <w:sz w:val="20"/>
+          <w:szCs w:val="20"/>
+          <w:lang w:val="en-US"/>
+        </w:rPr>
+        <w:t xml:space="preserve">                ciphertext = </w:t>
+      </w:r>
+      <w:proofErr w:type="gramStart"/>
+      <w:r>
+        <w:rPr>
+          <w:rFonts w:ascii="Courier New" w:hAnsi="Courier New" w:cs="Courier New"/>
+          <w:sz w:val="20"/>
+          <w:szCs w:val="20"/>
+          <w:lang w:val="en-US"/>
+        </w:rPr>
+        <w:t>encrypt(</w:t>
+      </w:r>
+      <w:proofErr w:type="gramEnd"/>
+      <w:r>
+        <w:rPr>
+          <w:rFonts w:ascii="Courier New" w:hAnsi="Courier New" w:cs="Courier New"/>
+          <w:sz w:val="20"/>
+          <w:szCs w:val="20"/>
+          <w:lang w:val="en-US"/>
+        </w:rPr>
+        <w:t>message, N)</w:t>
+      </w:r>
+    </w:p>
+    <w:p>
+      <w:pPr>
+        <w:spacing w:after="0" w:line="240" w:lineRule="auto"/>
+        <w:rPr>
+          <w:rFonts w:ascii="Courier New" w:hAnsi="Courier New" w:cs="Courier New"/>
+          <w:sz w:val="20"/>
+          <w:szCs w:val="20"/>
+          <w:lang w:val="en-US"/>
+        </w:rPr>
+      </w:pPr>
+      <w:r>
+        <w:rPr>
+          <w:rFonts w:ascii="Courier New" w:hAnsi="Courier New" w:cs="Courier New"/>
+          <w:sz w:val="20"/>
+          <w:szCs w:val="20"/>
+          <w:lang w:val="en-US"/>
+        </w:rPr>
+        <w:t xml:space="preserve">                </w:t>
+      </w:r>
+      <w:proofErr w:type="spellStart"/>
+      <w:r>
+        <w:rPr>
+          <w:rFonts w:ascii="Courier New" w:hAnsi="Courier New" w:cs="Courier New"/>
+          <w:sz w:val="20"/>
+          <w:szCs w:val="20"/>
+          <w:lang w:val="en-US"/>
+        </w:rPr>
+        <w:t>enc_file_path</w:t>
+      </w:r>
+      <w:proofErr w:type="spellEnd"/>
+      <w:r>
+        <w:rPr>
+          <w:rFonts w:ascii="Courier New" w:hAnsi="Courier New" w:cs="Courier New"/>
+          <w:sz w:val="20"/>
+          <w:szCs w:val="20"/>
+          <w:lang w:val="en-US"/>
+        </w:rPr>
+        <w:t xml:space="preserve"> = </w:t>
+      </w:r>
+      <w:proofErr w:type="gramStart"/>
+      <w:r>
+        <w:rPr>
+          <w:rFonts w:ascii="Courier New" w:hAnsi="Courier New" w:cs="Courier New"/>
+          <w:sz w:val="20"/>
+          <w:szCs w:val="20"/>
+          <w:lang w:val="en-US"/>
+        </w:rPr>
+        <w:t>input(</w:t>
+      </w:r>
+      <w:proofErr w:type="gramEnd"/>
+      <w:r>
+        <w:rPr>
+          <w:rFonts w:ascii="Courier New" w:hAnsi="Courier New" w:cs="Courier New"/>
+          <w:sz w:val="20"/>
+          <w:szCs w:val="20"/>
+          <w:lang w:val="en-US"/>
+        </w:rPr>
+        <w:t>"</w:t>
+      </w:r>
+      <w:proofErr w:type="spellStart"/>
+      <w:r>
+        <w:rPr>
+          <w:rFonts w:ascii="Courier New" w:hAnsi="Courier New" w:cs="Courier New"/>
+          <w:sz w:val="20"/>
+          <w:szCs w:val="20"/>
+          <w:lang w:val="en-US"/>
+        </w:rPr>
+        <w:t>Введите</w:t>
+      </w:r>
+      <w:proofErr w:type="spellEnd"/>
+      <w:r>
+        <w:rPr>
+          <w:rFonts w:ascii="Courier New" w:hAnsi="Courier New" w:cs="Courier New"/>
+          <w:sz w:val="20"/>
+          <w:szCs w:val="20"/>
+          <w:lang w:val="en-US"/>
+        </w:rPr>
+        <w:t xml:space="preserve"> </w:t>
+      </w:r>
+      <w:proofErr w:type="spellStart"/>
+      <w:r>
+        <w:rPr>
+          <w:rFonts w:ascii="Courier New" w:hAnsi="Courier New" w:cs="Courier New"/>
+          <w:sz w:val="20"/>
+          <w:szCs w:val="20"/>
+          <w:lang w:val="en-US"/>
+        </w:rPr>
+        <w:t>путь</w:t>
+      </w:r>
+      <w:proofErr w:type="spellEnd"/>
+      <w:r>
+        <w:rPr>
+          <w:rFonts w:ascii="Courier New" w:hAnsi="Courier New" w:cs="Courier New"/>
+          <w:sz w:val="20"/>
+          <w:szCs w:val="20"/>
+          <w:lang w:val="en-US"/>
+        </w:rPr>
+        <w:t xml:space="preserve"> </w:t>
+      </w:r>
+      <w:proofErr w:type="spellStart"/>
+      <w:r>
+        <w:rPr>
+          <w:rFonts w:ascii="Courier New" w:hAnsi="Courier New" w:cs="Courier New"/>
+          <w:sz w:val="20"/>
+          <w:szCs w:val="20"/>
+          <w:lang w:val="en-US"/>
+        </w:rPr>
+        <w:t>для</w:t>
+      </w:r>
+      <w:proofErr w:type="spellEnd"/>
+      <w:r>
+        <w:rPr>
+          <w:rFonts w:ascii="Courier New" w:hAnsi="Courier New" w:cs="Courier New"/>
+          <w:sz w:val="20"/>
+          <w:szCs w:val="20"/>
+          <w:lang w:val="en-US"/>
+        </w:rPr>
+        <w:t xml:space="preserve"> </w:t>
+      </w:r>
+      <w:proofErr w:type="spellStart"/>
+      <w:r>
+        <w:rPr>
+          <w:rFonts w:ascii="Courier New" w:hAnsi="Courier New" w:cs="Courier New"/>
+          <w:sz w:val="20"/>
+          <w:szCs w:val="20"/>
+          <w:lang w:val="en-US"/>
+        </w:rPr>
+        <w:t>сохранения</w:t>
+      </w:r>
+      <w:proofErr w:type="spellEnd"/>
+      <w:r>
+        <w:rPr>
+          <w:rFonts w:ascii="Courier New" w:hAnsi="Courier New" w:cs="Courier New"/>
+          <w:sz w:val="20"/>
+          <w:szCs w:val="20"/>
+          <w:lang w:val="en-US"/>
+        </w:rPr>
+        <w:t xml:space="preserve"> </w:t>
+      </w:r>
+      <w:proofErr w:type="spellStart"/>
+      <w:r>
+        <w:rPr>
+          <w:rFonts w:ascii="Courier New" w:hAnsi="Courier New" w:cs="Courier New"/>
+          <w:sz w:val="20"/>
+          <w:szCs w:val="20"/>
+          <w:lang w:val="en-US"/>
+        </w:rPr>
+        <w:t>зашифрованного</w:t>
+      </w:r>
+      <w:proofErr w:type="spellEnd"/>
+      <w:r>
+        <w:rPr>
+          <w:rFonts w:ascii="Courier New" w:hAnsi="Courier New" w:cs="Courier New"/>
+          <w:sz w:val="20"/>
+          <w:szCs w:val="20"/>
+          <w:lang w:val="en-US"/>
+        </w:rPr>
+        <w:t xml:space="preserve"> </w:t>
+      </w:r>
+      <w:proofErr w:type="spellStart"/>
+      <w:r>
+        <w:rPr>
+          <w:rFonts w:ascii="Courier New" w:hAnsi="Courier New" w:cs="Courier New"/>
+          <w:sz w:val="20"/>
+          <w:szCs w:val="20"/>
+          <w:lang w:val="en-US"/>
+        </w:rPr>
+        <w:t>файла</w:t>
+      </w:r>
+      <w:proofErr w:type="spellEnd"/>
+      <w:r>
+        <w:rPr>
+          <w:rFonts w:ascii="Courier New" w:hAnsi="Courier New" w:cs="Courier New"/>
+          <w:sz w:val="20"/>
+          <w:szCs w:val="20"/>
+          <w:lang w:val="en-US"/>
+        </w:rPr>
+        <w:t>: ")</w:t>
+      </w:r>
+    </w:p>
+    <w:p>
+      <w:pPr>
+        <w:spacing w:after="0" w:line="240" w:lineRule="auto"/>
+        <w:rPr>
+          <w:rFonts w:ascii="Courier New" w:hAnsi="Courier New" w:cs="Courier New"/>
+          <w:sz w:val="20"/>
+          <w:szCs w:val="20"/>
+          <w:lang w:val="en-US"/>
+        </w:rPr>
+      </w:pPr>
+      <w:r>
+        <w:rPr>
+          <w:rFonts w:ascii="Courier New" w:hAnsi="Courier New" w:cs="Courier New"/>
+          <w:sz w:val="20"/>
+          <w:szCs w:val="20"/>
+          <w:lang w:val="en-US"/>
+        </w:rPr>
+        <w:t xml:space="preserve">                </w:t>
+      </w:r>
+      <w:proofErr w:type="spellStart"/>
+      <w:r>
+        <w:rPr>
+          <w:rFonts w:ascii="Courier New" w:hAnsi="Courier New" w:cs="Courier New"/>
+          <w:sz w:val="20"/>
+          <w:szCs w:val="20"/>
+          <w:lang w:val="en-US"/>
+        </w:rPr>
+        <w:t>write_</w:t>
+      </w:r>
+      <w:proofErr w:type="gramStart"/>
+      <w:r>
+        <w:rPr>
+          <w:rFonts w:ascii="Courier New" w:hAnsi="Courier New" w:cs="Courier New"/>
+          <w:sz w:val="20"/>
+          <w:szCs w:val="20"/>
+          <w:lang w:val="en-US"/>
+        </w:rPr>
+        <w:t>file</w:t>
+      </w:r>
+      <w:proofErr w:type="spellEnd"/>
+      <w:r>
+        <w:rPr>
+          <w:rFonts w:ascii="Courier New" w:hAnsi="Courier New" w:cs="Courier New"/>
+          <w:sz w:val="20"/>
+          <w:szCs w:val="20"/>
+          <w:lang w:val="en-US"/>
+        </w:rPr>
+        <w:t>(</w:t>
+      </w:r>
+      <w:proofErr w:type="spellStart"/>
+      <w:proofErr w:type="gramEnd"/>
+      <w:r>
+        <w:rPr>
+          <w:rFonts w:ascii="Courier New" w:hAnsi="Courier New" w:cs="Courier New"/>
+          <w:sz w:val="20"/>
+          <w:szCs w:val="20"/>
+          <w:lang w:val="en-US"/>
+        </w:rPr>
+        <w:t>enc_file_path</w:t>
+      </w:r>
+      <w:proofErr w:type="spellEnd"/>
+      <w:r>
+        <w:rPr>
+          <w:rFonts w:ascii="Courier New" w:hAnsi="Courier New" w:cs="Courier New"/>
+          <w:sz w:val="20"/>
+          <w:szCs w:val="20"/>
+          <w:lang w:val="en-US"/>
+        </w:rPr>
+        <w:t>, str(ciphertext))</w:t>
+      </w:r>
+    </w:p>
+    <w:p>
+      <w:pPr>
+        <w:spacing w:after="0" w:line="240" w:lineRule="auto"/>
+        <w:rPr>
+          <w:rFonts w:ascii="Courier New" w:hAnsi="Courier New" w:cs="Courier New"/>
+          <w:sz w:val="20"/>
+          <w:szCs w:val="20"/>
+          <w:lang w:val="en-US"/>
+        </w:rPr>
+      </w:pPr>
+      <w:r>
+        <w:rPr>
+          <w:rFonts w:ascii="Courier New" w:hAnsi="Courier New" w:cs="Courier New"/>
+          <w:sz w:val="20"/>
+          <w:szCs w:val="20"/>
+          <w:lang w:val="en-US"/>
+        </w:rPr>
+        <w:t xml:space="preserve">                </w:t>
+      </w:r>
+      <w:proofErr w:type="gramStart"/>
+      <w:r>
+        <w:rPr>
+          <w:rFonts w:ascii="Courier New" w:hAnsi="Courier New" w:cs="Courier New"/>
+          <w:sz w:val="20"/>
+          <w:szCs w:val="20"/>
+          <w:lang w:val="en-US"/>
+        </w:rPr>
+        <w:t>print(</w:t>
+      </w:r>
+      <w:proofErr w:type="spellStart"/>
+      <w:proofErr w:type="gramEnd"/>
+      <w:r>
+        <w:rPr>
+          <w:rFonts w:ascii="Courier New" w:hAnsi="Courier New" w:cs="Courier New"/>
+          <w:sz w:val="20"/>
+          <w:szCs w:val="20"/>
+          <w:lang w:val="en-US"/>
+        </w:rPr>
+        <w:t>f"Файл</w:t>
+      </w:r>
+      <w:proofErr w:type="spellEnd"/>
+      <w:r>
+        <w:rPr>
+          <w:rFonts w:ascii="Courier New" w:hAnsi="Courier New" w:cs="Courier New"/>
+          <w:sz w:val="20"/>
+          <w:szCs w:val="20"/>
+          <w:lang w:val="en-US"/>
+        </w:rPr>
+        <w:t xml:space="preserve"> </w:t>
+      </w:r>
+      <w:proofErr w:type="spellStart"/>
+      <w:r>
+        <w:rPr>
+          <w:rFonts w:ascii="Courier New" w:hAnsi="Courier New" w:cs="Courier New"/>
+          <w:sz w:val="20"/>
+          <w:szCs w:val="20"/>
+          <w:lang w:val="en-US"/>
+        </w:rPr>
+        <w:t>зашифрован</w:t>
+      </w:r>
+      <w:proofErr w:type="spellEnd"/>
+      <w:r>
+        <w:rPr>
+          <w:rFonts w:ascii="Courier New" w:hAnsi="Courier New" w:cs="Courier New"/>
+          <w:sz w:val="20"/>
+          <w:szCs w:val="20"/>
+          <w:lang w:val="en-US"/>
+        </w:rPr>
+        <w:t xml:space="preserve"> и </w:t>
+      </w:r>
+      <w:proofErr w:type="spellStart"/>
+      <w:r>
+        <w:rPr>
+          <w:rFonts w:ascii="Courier New" w:hAnsi="Courier New" w:cs="Courier New"/>
+          <w:sz w:val="20"/>
+          <w:szCs w:val="20"/>
+          <w:lang w:val="en-US"/>
+        </w:rPr>
+        <w:t>сохранен</w:t>
+      </w:r>
+      <w:proofErr w:type="spellEnd"/>
+      <w:r>
+        <w:rPr>
+          <w:rFonts w:ascii="Courier New" w:hAnsi="Courier New" w:cs="Courier New"/>
+          <w:sz w:val="20"/>
+          <w:szCs w:val="20"/>
+          <w:lang w:val="en-US"/>
+        </w:rPr>
+        <w:t xml:space="preserve"> </w:t>
+      </w:r>
+      <w:proofErr w:type="spellStart"/>
+      <w:r>
+        <w:rPr>
+          <w:rFonts w:ascii="Courier New" w:hAnsi="Courier New" w:cs="Courier New"/>
+          <w:sz w:val="20"/>
+          <w:szCs w:val="20"/>
+          <w:lang w:val="en-US"/>
+        </w:rPr>
+        <w:t>как</w:t>
+      </w:r>
+      <w:proofErr w:type="spellEnd"/>
+      <w:r>
+        <w:rPr>
+          <w:rFonts w:ascii="Courier New" w:hAnsi="Courier New" w:cs="Courier New"/>
+          <w:sz w:val="20"/>
+          <w:szCs w:val="20"/>
+          <w:lang w:val="en-US"/>
+        </w:rPr>
+        <w:t xml:space="preserve"> {</w:t>
+      </w:r>
+      <w:proofErr w:type="spellStart"/>
+      <w:r>
+        <w:rPr>
+          <w:rFonts w:ascii="Courier New" w:hAnsi="Courier New" w:cs="Courier New"/>
+          <w:sz w:val="20"/>
+          <w:szCs w:val="20"/>
+          <w:lang w:val="en-US"/>
+        </w:rPr>
+        <w:t>enc_file_path</w:t>
+      </w:r>
+      <w:proofErr w:type="spellEnd"/>
+      <w:r>
+        <w:rPr>
+          <w:rFonts w:ascii="Courier New" w:hAnsi="Courier New" w:cs="Courier New"/>
+          <w:sz w:val="20"/>
+          <w:szCs w:val="20"/>
+          <w:lang w:val="en-US"/>
+        </w:rPr>
+        <w:t>}")</w:t>
       </w:r>
     </w:p>
     <w:p>
@@ -5434,38 +7264,129 @@
           <w:szCs w:val="20"/>
           <w:lang w:val="en-US"/>
         </w:rPr>
-        <w:t xml:space="preserve">                print(f"Ошибка при шифровании: {e}")</w:t>
-      </w:r>
-    </w:p>
-    <w:p>
-      <w:pPr>
-        <w:spacing w:after="0" w:line="240" w:lineRule="auto"/>
-        <w:rPr>
-          <w:rFonts w:ascii="Courier New" w:hAnsi="Courier New" w:cs="Courier New"/>
-          <w:sz w:val="20"/>
-          <w:szCs w:val="20"/>
-          <w:lang w:val="en-US"/>
-        </w:rPr>
-      </w:pPr>
-    </w:p>
-    <w:p>
-      <w:pPr>
-        <w:spacing w:after="0" w:line="240" w:lineRule="auto"/>
-        <w:rPr>
-          <w:rFonts w:ascii="Courier New" w:hAnsi="Courier New" w:cs="Courier New"/>
-          <w:sz w:val="20"/>
-          <w:szCs w:val="20"/>
-          <w:lang w:val="en-US"/>
-        </w:rPr>
-      </w:pPr>
-      <w:r>
-        <w:rPr>
-          <w:rFonts w:ascii="Courier New" w:hAnsi="Courier New" w:cs="Courier New"/>
-          <w:sz w:val="20"/>
-          <w:szCs w:val="20"/>
-          <w:lang w:val="en-US"/>
-        </w:rPr>
-        <w:t xml:space="preserve">        elif choice == "3":</w:t>
+        <w:t xml:space="preserve">                </w:t>
+      </w:r>
+      <w:proofErr w:type="gramStart"/>
+      <w:r>
+        <w:rPr>
+          <w:rFonts w:ascii="Courier New" w:hAnsi="Courier New" w:cs="Courier New"/>
+          <w:sz w:val="20"/>
+          <w:szCs w:val="20"/>
+          <w:lang w:val="en-US"/>
+        </w:rPr>
+        <w:t>print(</w:t>
+      </w:r>
+      <w:proofErr w:type="spellStart"/>
+      <w:proofErr w:type="gramEnd"/>
+      <w:r>
+        <w:rPr>
+          <w:rFonts w:ascii="Courier New" w:hAnsi="Courier New" w:cs="Courier New"/>
+          <w:sz w:val="20"/>
+          <w:szCs w:val="20"/>
+          <w:lang w:val="en-US"/>
+        </w:rPr>
+        <w:t>f"Ошибка</w:t>
+      </w:r>
+      <w:proofErr w:type="spellEnd"/>
+      <w:r>
+        <w:rPr>
+          <w:rFonts w:ascii="Courier New" w:hAnsi="Courier New" w:cs="Courier New"/>
+          <w:sz w:val="20"/>
+          <w:szCs w:val="20"/>
+          <w:lang w:val="en-US"/>
+        </w:rPr>
+        <w:t xml:space="preserve"> </w:t>
+      </w:r>
+      <w:proofErr w:type="spellStart"/>
+      <w:r>
+        <w:rPr>
+          <w:rFonts w:ascii="Courier New" w:hAnsi="Courier New" w:cs="Courier New"/>
+          <w:sz w:val="20"/>
+          <w:szCs w:val="20"/>
+          <w:lang w:val="en-US"/>
+        </w:rPr>
+        <w:t>при</w:t>
+      </w:r>
+      <w:proofErr w:type="spellEnd"/>
+      <w:r>
+        <w:rPr>
+          <w:rFonts w:ascii="Courier New" w:hAnsi="Courier New" w:cs="Courier New"/>
+          <w:sz w:val="20"/>
+          <w:szCs w:val="20"/>
+          <w:lang w:val="en-US"/>
+        </w:rPr>
+        <w:t xml:space="preserve"> </w:t>
+      </w:r>
+      <w:proofErr w:type="spellStart"/>
+      <w:r>
+        <w:rPr>
+          <w:rFonts w:ascii="Courier New" w:hAnsi="Courier New" w:cs="Courier New"/>
+          <w:sz w:val="20"/>
+          <w:szCs w:val="20"/>
+          <w:lang w:val="en-US"/>
+        </w:rPr>
+        <w:t>шифровании</w:t>
+      </w:r>
+      <w:proofErr w:type="spellEnd"/>
+      <w:r>
+        <w:rPr>
+          <w:rFonts w:ascii="Courier New" w:hAnsi="Courier New" w:cs="Courier New"/>
+          <w:sz w:val="20"/>
+          <w:szCs w:val="20"/>
+          <w:lang w:val="en-US"/>
+        </w:rPr>
+        <w:t>: {e}")</w:t>
+      </w:r>
+    </w:p>
+    <w:p>
+      <w:pPr>
+        <w:spacing w:after="0" w:line="240" w:lineRule="auto"/>
+        <w:rPr>
+          <w:rFonts w:ascii="Courier New" w:hAnsi="Courier New" w:cs="Courier New"/>
+          <w:sz w:val="20"/>
+          <w:szCs w:val="20"/>
+          <w:lang w:val="en-US"/>
+        </w:rPr>
+      </w:pPr>
+    </w:p>
+    <w:p>
+      <w:pPr>
+        <w:spacing w:after="0" w:line="240" w:lineRule="auto"/>
+        <w:rPr>
+          <w:rFonts w:ascii="Courier New" w:hAnsi="Courier New" w:cs="Courier New"/>
+          <w:sz w:val="20"/>
+          <w:szCs w:val="20"/>
+          <w:lang w:val="en-US"/>
+        </w:rPr>
+      </w:pPr>
+      <w:r>
+        <w:rPr>
+          <w:rFonts w:ascii="Courier New" w:hAnsi="Courier New" w:cs="Courier New"/>
+          <w:sz w:val="20"/>
+          <w:szCs w:val="20"/>
+          <w:lang w:val="en-US"/>
+        </w:rPr>
+        <w:t xml:space="preserve">        </w:t>
+      </w:r>
+      <w:proofErr w:type="spellStart"/>
+      <w:r>
+        <w:rPr>
+          <w:rFonts w:ascii="Courier New" w:hAnsi="Courier New" w:cs="Courier New"/>
+          <w:sz w:val="20"/>
+          <w:szCs w:val="20"/>
+          <w:lang w:val="en-US"/>
+        </w:rPr>
+        <w:t>elif</w:t>
+      </w:r>
+      <w:proofErr w:type="spellEnd"/>
+      <w:r>
+        <w:rPr>
+          <w:rFonts w:ascii="Courier New" w:hAnsi="Courier New" w:cs="Courier New"/>
+          <w:sz w:val="20"/>
+          <w:szCs w:val="20"/>
+          <w:lang w:val="en-US"/>
+        </w:rPr>
+        <w:t xml:space="preserve"> choice == "3":</w:t>
       </w:r>
     </w:p>
     <w:p>
@@ -5504,34 +7425,53 @@
           <w:szCs w:val="20"/>
           <w:lang w:val="en-US"/>
         </w:rPr>
-        <w:t xml:space="preserve">                print</w:t>
-      </w:r>
-      <w:r>
-        <w:rPr>
-          <w:rFonts w:ascii="Courier New" w:hAnsi="Courier New" w:cs="Courier New"/>
-          <w:sz w:val="20"/>
-          <w:szCs w:val="20"/>
-        </w:rPr>
-        <w:t>("Сначала необходимо сгенерировать ключи!")</w:t>
-      </w:r>
-    </w:p>
-    <w:p>
-      <w:pPr>
-        <w:spacing w:after="0" w:line="240" w:lineRule="auto"/>
-        <w:rPr>
-          <w:rFonts w:ascii="Courier New" w:hAnsi="Courier New" w:cs="Courier New"/>
-          <w:sz w:val="20"/>
-          <w:szCs w:val="20"/>
-        </w:rPr>
-      </w:pPr>
-      <w:r>
-        <w:rPr>
-          <w:rFonts w:ascii="Courier New" w:hAnsi="Courier New" w:cs="Courier New"/>
-          <w:sz w:val="20"/>
-          <w:szCs w:val="20"/>
-        </w:rPr>
         <w:t xml:space="preserve">                </w:t>
       </w:r>
+      <w:proofErr w:type="gramStart"/>
+      <w:r>
+        <w:rPr>
+          <w:rFonts w:ascii="Courier New" w:hAnsi="Courier New" w:cs="Courier New"/>
+          <w:sz w:val="20"/>
+          <w:szCs w:val="20"/>
+          <w:lang w:val="en-US"/>
+        </w:rPr>
+        <w:t>print</w:t>
+      </w:r>
+      <w:r>
+        <w:rPr>
+          <w:rFonts w:ascii="Courier New" w:hAnsi="Courier New" w:cs="Courier New"/>
+          <w:sz w:val="20"/>
+          <w:szCs w:val="20"/>
+        </w:rPr>
+        <w:t>(</w:t>
+      </w:r>
+      <w:proofErr w:type="gramEnd"/>
+      <w:r>
+        <w:rPr>
+          <w:rFonts w:ascii="Courier New" w:hAnsi="Courier New" w:cs="Courier New"/>
+          <w:sz w:val="20"/>
+          <w:szCs w:val="20"/>
+        </w:rPr>
+        <w:t>"Сначала необходимо сгенерировать ключи!")</w:t>
+      </w:r>
+    </w:p>
+    <w:p>
+      <w:pPr>
+        <w:spacing w:after="0" w:line="240" w:lineRule="auto"/>
+        <w:rPr>
+          <w:rFonts w:ascii="Courier New" w:hAnsi="Courier New" w:cs="Courier New"/>
+          <w:sz w:val="20"/>
+          <w:szCs w:val="20"/>
+        </w:rPr>
+      </w:pPr>
+      <w:r>
+        <w:rPr>
+          <w:rFonts w:ascii="Courier New" w:hAnsi="Courier New" w:cs="Courier New"/>
+          <w:sz w:val="20"/>
+          <w:szCs w:val="20"/>
+        </w:rPr>
+        <w:t xml:space="preserve">                </w:t>
+      </w:r>
       <w:r>
         <w:rPr>
           <w:rFonts w:ascii="Courier New" w:hAnsi="Courier New" w:cs="Courier New"/>
@@ -5593,6 +7533,7 @@
         </w:rPr>
         <w:t xml:space="preserve"> = </w:t>
       </w:r>
+      <w:proofErr w:type="gramStart"/>
       <w:r>
         <w:rPr>
           <w:rFonts w:ascii="Courier New" w:hAnsi="Courier New" w:cs="Courier New"/>
@@ -5608,7 +7549,16 @@
           <w:sz w:val="20"/>
           <w:szCs w:val="20"/>
         </w:rPr>
-        <w:t>("Введите путь к файлу для расшифрования: ")</w:t>
+        <w:t>(</w:t>
+      </w:r>
+      <w:proofErr w:type="gramEnd"/>
+      <w:r>
+        <w:rPr>
+          <w:rFonts w:ascii="Courier New" w:hAnsi="Courier New" w:cs="Courier New"/>
+          <w:sz w:val="20"/>
+          <w:szCs w:val="20"/>
+        </w:rPr>
+        <w:t>"Введите путь к файлу для расшифрования: ")</w:t>
       </w:r>
     </w:p>
     <w:p>
@@ -5656,27 +7606,87 @@
           <w:szCs w:val="20"/>
           <w:lang w:val="en-US"/>
         </w:rPr>
-        <w:t xml:space="preserve">                ciphertext = int(read_file(file_path))</w:t>
-      </w:r>
-    </w:p>
-    <w:p>
-      <w:pPr>
-        <w:spacing w:after="0" w:line="240" w:lineRule="auto"/>
-        <w:rPr>
-          <w:rFonts w:ascii="Courier New" w:hAnsi="Courier New" w:cs="Courier New"/>
-          <w:sz w:val="20"/>
-          <w:szCs w:val="20"/>
-          <w:lang w:val="en-US"/>
-        </w:rPr>
-      </w:pPr>
-      <w:r>
-        <w:rPr>
-          <w:rFonts w:ascii="Courier New" w:hAnsi="Courier New" w:cs="Courier New"/>
-          <w:sz w:val="20"/>
-          <w:szCs w:val="20"/>
-          <w:lang w:val="en-US"/>
-        </w:rPr>
-        <w:t xml:space="preserve">                message = decrypt(ciphertext, p, q)</w:t>
+        <w:t xml:space="preserve">                ciphertext = int(</w:t>
+      </w:r>
+      <w:proofErr w:type="spellStart"/>
+      <w:r>
+        <w:rPr>
+          <w:rFonts w:ascii="Courier New" w:hAnsi="Courier New" w:cs="Courier New"/>
+          <w:sz w:val="20"/>
+          <w:szCs w:val="20"/>
+          <w:lang w:val="en-US"/>
+        </w:rPr>
+        <w:t>read_file</w:t>
+      </w:r>
+      <w:proofErr w:type="spellEnd"/>
+      <w:r>
+        <w:rPr>
+          <w:rFonts w:ascii="Courier New" w:hAnsi="Courier New" w:cs="Courier New"/>
+          <w:sz w:val="20"/>
+          <w:szCs w:val="20"/>
+          <w:lang w:val="en-US"/>
+        </w:rPr>
+        <w:t>(</w:t>
+      </w:r>
+      <w:proofErr w:type="spellStart"/>
+      <w:r>
+        <w:rPr>
+          <w:rFonts w:ascii="Courier New" w:hAnsi="Courier New" w:cs="Courier New"/>
+          <w:sz w:val="20"/>
+          <w:szCs w:val="20"/>
+          <w:lang w:val="en-US"/>
+        </w:rPr>
+        <w:t>file_path</w:t>
+      </w:r>
+      <w:proofErr w:type="spellEnd"/>
+      <w:r>
+        <w:rPr>
+          <w:rFonts w:ascii="Courier New" w:hAnsi="Courier New" w:cs="Courier New"/>
+          <w:sz w:val="20"/>
+          <w:szCs w:val="20"/>
+          <w:lang w:val="en-US"/>
+        </w:rPr>
+        <w:t>))</w:t>
+      </w:r>
+    </w:p>
+    <w:p>
+      <w:pPr>
+        <w:spacing w:after="0" w:line="240" w:lineRule="auto"/>
+        <w:rPr>
+          <w:rFonts w:ascii="Courier New" w:hAnsi="Courier New" w:cs="Courier New"/>
+          <w:sz w:val="20"/>
+          <w:szCs w:val="20"/>
+          <w:lang w:val="en-US"/>
+        </w:rPr>
+      </w:pPr>
+      <w:r>
+        <w:rPr>
+          <w:rFonts w:ascii="Courier New" w:hAnsi="Courier New" w:cs="Courier New"/>
+          <w:sz w:val="20"/>
+          <w:szCs w:val="20"/>
+          <w:lang w:val="en-US"/>
+        </w:rPr>
+        <w:t xml:space="preserve">                message = </w:t>
+      </w:r>
+      <w:proofErr w:type="gramStart"/>
+      <w:r>
+        <w:rPr>
+          <w:rFonts w:ascii="Courier New" w:hAnsi="Courier New" w:cs="Courier New"/>
+          <w:sz w:val="20"/>
+          <w:szCs w:val="20"/>
+          <w:lang w:val="en-US"/>
+        </w:rPr>
+        <w:t>decrypt(</w:t>
+      </w:r>
+      <w:proofErr w:type="gramEnd"/>
+      <w:r>
+        <w:rPr>
+          <w:rFonts w:ascii="Courier New" w:hAnsi="Courier New" w:cs="Courier New"/>
+          <w:sz w:val="20"/>
+          <w:szCs w:val="20"/>
+          <w:lang w:val="en-US"/>
+        </w:rPr>
+        <w:t>ciphertext, p, q)</w:t>
       </w:r>
     </w:p>
     <w:p>
@@ -5739,6 +7749,7 @@
         </w:rPr>
         <w:t xml:space="preserve"> = </w:t>
       </w:r>
+      <w:proofErr w:type="gramStart"/>
       <w:r>
         <w:rPr>
           <w:rFonts w:ascii="Courier New" w:hAnsi="Courier New" w:cs="Courier New"/>
@@ -5754,7 +7765,16 @@
           <w:sz w:val="20"/>
           <w:szCs w:val="20"/>
         </w:rPr>
-        <w:t>("Введите путь для сохранения расшифрованного файла: ")</w:t>
+        <w:t>(</w:t>
+      </w:r>
+      <w:proofErr w:type="gramEnd"/>
+      <w:r>
+        <w:rPr>
+          <w:rFonts w:ascii="Courier New" w:hAnsi="Courier New" w:cs="Courier New"/>
+          <w:sz w:val="20"/>
+          <w:szCs w:val="20"/>
+        </w:rPr>
+        <w:t>"Введите путь для сохранения расшифрованного файла: ")</w:t>
       </w:r>
     </w:p>
     <w:p>
@@ -5775,14 +7795,56 @@
         </w:rPr>
         <w:t xml:space="preserve">                </w:t>
       </w:r>
-      <w:r>
-        <w:rPr>
-          <w:rFonts w:ascii="Courier New" w:hAnsi="Courier New" w:cs="Courier New"/>
-          <w:sz w:val="20"/>
-          <w:szCs w:val="20"/>
-          <w:lang w:val="en-US"/>
-        </w:rPr>
-        <w:t>write_file(dec_file_path, message)</w:t>
+      <w:proofErr w:type="spellStart"/>
+      <w:r>
+        <w:rPr>
+          <w:rFonts w:ascii="Courier New" w:hAnsi="Courier New" w:cs="Courier New"/>
+          <w:sz w:val="20"/>
+          <w:szCs w:val="20"/>
+          <w:lang w:val="en-US"/>
+        </w:rPr>
+        <w:t>write_</w:t>
+      </w:r>
+      <w:proofErr w:type="gramStart"/>
+      <w:r>
+        <w:rPr>
+          <w:rFonts w:ascii="Courier New" w:hAnsi="Courier New" w:cs="Courier New"/>
+          <w:sz w:val="20"/>
+          <w:szCs w:val="20"/>
+          <w:lang w:val="en-US"/>
+        </w:rPr>
+        <w:t>file</w:t>
+      </w:r>
+      <w:proofErr w:type="spellEnd"/>
+      <w:r>
+        <w:rPr>
+          <w:rFonts w:ascii="Courier New" w:hAnsi="Courier New" w:cs="Courier New"/>
+          <w:sz w:val="20"/>
+          <w:szCs w:val="20"/>
+          <w:lang w:val="en-US"/>
+        </w:rPr>
+        <w:t>(</w:t>
+      </w:r>
+      <w:proofErr w:type="spellStart"/>
+      <w:proofErr w:type="gramEnd"/>
+      <w:r>
+        <w:rPr>
+          <w:rFonts w:ascii="Courier New" w:hAnsi="Courier New" w:cs="Courier New"/>
+          <w:sz w:val="20"/>
+          <w:szCs w:val="20"/>
+          <w:lang w:val="en-US"/>
+        </w:rPr>
+        <w:t>dec_file_path</w:t>
+      </w:r>
+      <w:proofErr w:type="spellEnd"/>
+      <w:r>
+        <w:rPr>
+          <w:rFonts w:ascii="Courier New" w:hAnsi="Courier New" w:cs="Courier New"/>
+          <w:sz w:val="20"/>
+          <w:szCs w:val="20"/>
+          <w:lang w:val="en-US"/>
+        </w:rPr>
+        <w:t>, message)</w:t>
       </w:r>
     </w:p>
     <w:p>
@@ -5802,7 +7864,17 @@
           <w:lang w:val="en-US"/>
         </w:rPr>
         <w:lastRenderedPageBreak/>
-        <w:t xml:space="preserve">                print</w:t>
+        <w:t xml:space="preserve">                </w:t>
+      </w:r>
+      <w:proofErr w:type="gramStart"/>
+      <w:r>
+        <w:rPr>
+          <w:rFonts w:ascii="Courier New" w:hAnsi="Courier New" w:cs="Courier New"/>
+          <w:sz w:val="20"/>
+          <w:szCs w:val="20"/>
+          <w:lang w:val="en-US"/>
+        </w:rPr>
+        <w:t>print</w:t>
       </w:r>
       <w:r>
         <w:rPr>
@@ -5812,6 +7884,7 @@
         </w:rPr>
         <w:t>(</w:t>
       </w:r>
+      <w:proofErr w:type="gramEnd"/>
       <w:r>
         <w:rPr>
           <w:rFonts w:ascii="Courier New" w:hAnsi="Courier New" w:cs="Courier New"/>
@@ -5926,58 +7999,169 @@
           <w:szCs w:val="20"/>
           <w:lang w:val="en-US"/>
         </w:rPr>
-        <w:t xml:space="preserve">                print(f"Ошибка при расшифровании: {e}")</w:t>
-      </w:r>
-    </w:p>
-    <w:p>
-      <w:pPr>
-        <w:spacing w:after="0" w:line="240" w:lineRule="auto"/>
-        <w:rPr>
-          <w:rFonts w:ascii="Courier New" w:hAnsi="Courier New" w:cs="Courier New"/>
-          <w:sz w:val="20"/>
-          <w:szCs w:val="20"/>
-          <w:lang w:val="en-US"/>
-        </w:rPr>
-      </w:pPr>
-    </w:p>
-    <w:p>
-      <w:pPr>
-        <w:spacing w:after="0" w:line="240" w:lineRule="auto"/>
-        <w:rPr>
-          <w:rFonts w:ascii="Courier New" w:hAnsi="Courier New" w:cs="Courier New"/>
-          <w:sz w:val="20"/>
-          <w:szCs w:val="20"/>
-          <w:lang w:val="en-US"/>
-        </w:rPr>
-      </w:pPr>
-      <w:r>
-        <w:rPr>
-          <w:rFonts w:ascii="Courier New" w:hAnsi="Courier New" w:cs="Courier New"/>
-          <w:sz w:val="20"/>
-          <w:szCs w:val="20"/>
-          <w:lang w:val="en-US"/>
-        </w:rPr>
-        <w:t xml:space="preserve">        elif choice == "4":</w:t>
-      </w:r>
-    </w:p>
-    <w:p>
-      <w:pPr>
-        <w:spacing w:after="0" w:line="240" w:lineRule="auto"/>
-        <w:rPr>
-          <w:rFonts w:ascii="Courier New" w:hAnsi="Courier New" w:cs="Courier New"/>
-          <w:sz w:val="20"/>
-          <w:szCs w:val="20"/>
-          <w:lang w:val="en-US"/>
-        </w:rPr>
-      </w:pPr>
-      <w:r>
-        <w:rPr>
-          <w:rFonts w:ascii="Courier New" w:hAnsi="Courier New" w:cs="Courier New"/>
-          <w:sz w:val="20"/>
-          <w:szCs w:val="20"/>
-          <w:lang w:val="en-US"/>
-        </w:rPr>
-        <w:t xml:space="preserve">            print("Выход")</w:t>
+        <w:t xml:space="preserve">                </w:t>
+      </w:r>
+      <w:proofErr w:type="gramStart"/>
+      <w:r>
+        <w:rPr>
+          <w:rFonts w:ascii="Courier New" w:hAnsi="Courier New" w:cs="Courier New"/>
+          <w:sz w:val="20"/>
+          <w:szCs w:val="20"/>
+          <w:lang w:val="en-US"/>
+        </w:rPr>
+        <w:t>print(</w:t>
+      </w:r>
+      <w:proofErr w:type="spellStart"/>
+      <w:proofErr w:type="gramEnd"/>
+      <w:r>
+        <w:rPr>
+          <w:rFonts w:ascii="Courier New" w:hAnsi="Courier New" w:cs="Courier New"/>
+          <w:sz w:val="20"/>
+          <w:szCs w:val="20"/>
+          <w:lang w:val="en-US"/>
+        </w:rPr>
+        <w:t>f"Ошибка</w:t>
+      </w:r>
+      <w:proofErr w:type="spellEnd"/>
+      <w:r>
+        <w:rPr>
+          <w:rFonts w:ascii="Courier New" w:hAnsi="Courier New" w:cs="Courier New"/>
+          <w:sz w:val="20"/>
+          <w:szCs w:val="20"/>
+          <w:lang w:val="en-US"/>
+        </w:rPr>
+        <w:t xml:space="preserve"> </w:t>
+      </w:r>
+      <w:proofErr w:type="spellStart"/>
+      <w:r>
+        <w:rPr>
+          <w:rFonts w:ascii="Courier New" w:hAnsi="Courier New" w:cs="Courier New"/>
+          <w:sz w:val="20"/>
+          <w:szCs w:val="20"/>
+          <w:lang w:val="en-US"/>
+        </w:rPr>
+        <w:t>при</w:t>
+      </w:r>
+      <w:proofErr w:type="spellEnd"/>
+      <w:r>
+        <w:rPr>
+          <w:rFonts w:ascii="Courier New" w:hAnsi="Courier New" w:cs="Courier New"/>
+          <w:sz w:val="20"/>
+          <w:szCs w:val="20"/>
+          <w:lang w:val="en-US"/>
+        </w:rPr>
+        <w:t xml:space="preserve"> </w:t>
+      </w:r>
+      <w:proofErr w:type="spellStart"/>
+      <w:r>
+        <w:rPr>
+          <w:rFonts w:ascii="Courier New" w:hAnsi="Courier New" w:cs="Courier New"/>
+          <w:sz w:val="20"/>
+          <w:szCs w:val="20"/>
+          <w:lang w:val="en-US"/>
+        </w:rPr>
+        <w:t>расшифровании</w:t>
+      </w:r>
+      <w:proofErr w:type="spellEnd"/>
+      <w:r>
+        <w:rPr>
+          <w:rFonts w:ascii="Courier New" w:hAnsi="Courier New" w:cs="Courier New"/>
+          <w:sz w:val="20"/>
+          <w:szCs w:val="20"/>
+          <w:lang w:val="en-US"/>
+        </w:rPr>
+        <w:t>: {e}")</w:t>
+      </w:r>
+    </w:p>
+    <w:p>
+      <w:pPr>
+        <w:spacing w:after="0" w:line="240" w:lineRule="auto"/>
+        <w:rPr>
+          <w:rFonts w:ascii="Courier New" w:hAnsi="Courier New" w:cs="Courier New"/>
+          <w:sz w:val="20"/>
+          <w:szCs w:val="20"/>
+          <w:lang w:val="en-US"/>
+        </w:rPr>
+      </w:pPr>
+    </w:p>
+    <w:p>
+      <w:pPr>
+        <w:spacing w:after="0" w:line="240" w:lineRule="auto"/>
+        <w:rPr>
+          <w:rFonts w:ascii="Courier New" w:hAnsi="Courier New" w:cs="Courier New"/>
+          <w:sz w:val="20"/>
+          <w:szCs w:val="20"/>
+          <w:lang w:val="en-US"/>
+        </w:rPr>
+      </w:pPr>
+      <w:r>
+        <w:rPr>
+          <w:rFonts w:ascii="Courier New" w:hAnsi="Courier New" w:cs="Courier New"/>
+          <w:sz w:val="20"/>
+          <w:szCs w:val="20"/>
+          <w:lang w:val="en-US"/>
+        </w:rPr>
+        <w:t xml:space="preserve">        </w:t>
+      </w:r>
+      <w:proofErr w:type="spellStart"/>
+      <w:r>
+        <w:rPr>
+          <w:rFonts w:ascii="Courier New" w:hAnsi="Courier New" w:cs="Courier New"/>
+          <w:sz w:val="20"/>
+          <w:szCs w:val="20"/>
+          <w:lang w:val="en-US"/>
+        </w:rPr>
+        <w:t>elif</w:t>
+      </w:r>
+      <w:proofErr w:type="spellEnd"/>
+      <w:r>
+        <w:rPr>
+          <w:rFonts w:ascii="Courier New" w:hAnsi="Courier New" w:cs="Courier New"/>
+          <w:sz w:val="20"/>
+          <w:szCs w:val="20"/>
+          <w:lang w:val="en-US"/>
+        </w:rPr>
+        <w:t xml:space="preserve"> choice == "4":</w:t>
+      </w:r>
+    </w:p>
+    <w:p>
+      <w:pPr>
+        <w:spacing w:after="0" w:line="240" w:lineRule="auto"/>
+        <w:rPr>
+          <w:rFonts w:ascii="Courier New" w:hAnsi="Courier New" w:cs="Courier New"/>
+          <w:sz w:val="20"/>
+          <w:szCs w:val="20"/>
+          <w:lang w:val="en-US"/>
+        </w:rPr>
+      </w:pPr>
+      <w:r>
+        <w:rPr>
+          <w:rFonts w:ascii="Courier New" w:hAnsi="Courier New" w:cs="Courier New"/>
+          <w:sz w:val="20"/>
+          <w:szCs w:val="20"/>
+          <w:lang w:val="en-US"/>
+        </w:rPr>
+        <w:t xml:space="preserve">            print("</w:t>
+      </w:r>
+      <w:proofErr w:type="spellStart"/>
+      <w:r>
+        <w:rPr>
+          <w:rFonts w:ascii="Courier New" w:hAnsi="Courier New" w:cs="Courier New"/>
+          <w:sz w:val="20"/>
+          <w:szCs w:val="20"/>
+          <w:lang w:val="en-US"/>
+        </w:rPr>
+        <w:t>Выход</w:t>
+      </w:r>
+      <w:proofErr w:type="spellEnd"/>
+      <w:r>
+        <w:rPr>
+          <w:rFonts w:ascii="Courier New" w:hAnsi="Courier New" w:cs="Courier New"/>
+          <w:sz w:val="20"/>
+          <w:szCs w:val="20"/>
+          <w:lang w:val="en-US"/>
+        </w:rPr>
+        <w:t>")</w:t>
       </w:r>
     </w:p>
     <w:p>
@@ -6048,7 +8232,27 @@
           <w:szCs w:val="20"/>
           <w:lang w:val="en-US"/>
         </w:rPr>
-        <w:t xml:space="preserve">            print("Заново")</w:t>
+        <w:t xml:space="preserve">            print("</w:t>
+      </w:r>
+      <w:proofErr w:type="spellStart"/>
+      <w:r>
+        <w:rPr>
+          <w:rFonts w:ascii="Courier New" w:hAnsi="Courier New" w:cs="Courier New"/>
+          <w:sz w:val="20"/>
+          <w:szCs w:val="20"/>
+          <w:lang w:val="en-US"/>
+        </w:rPr>
+        <w:t>Заново</w:t>
+      </w:r>
+      <w:proofErr w:type="spellEnd"/>
+      <w:r>
+        <w:rPr>
+          <w:rFonts w:ascii="Courier New" w:hAnsi="Courier New" w:cs="Courier New"/>
+          <w:sz w:val="20"/>
+          <w:szCs w:val="20"/>
+          <w:lang w:val="en-US"/>
+        </w:rPr>
+        <w:t>")</w:t>
       </w:r>
     </w:p>
     <w:p>
@@ -6109,7 +8313,27 @@
           <w:szCs w:val="20"/>
           <w:lang w:val="en-US"/>
         </w:rPr>
-        <w:t xml:space="preserve">    main()</w:t>
+        <w:t xml:space="preserve">    </w:t>
+      </w:r>
+      <w:proofErr w:type="gramStart"/>
+      <w:r>
+        <w:rPr>
+          <w:rFonts w:ascii="Courier New" w:hAnsi="Courier New" w:cs="Courier New"/>
+          <w:sz w:val="20"/>
+          <w:szCs w:val="20"/>
+          <w:lang w:val="en-US"/>
+        </w:rPr>
+        <w:t>main(</w:t>
+      </w:r>
+      <w:proofErr w:type="gramEnd"/>
+      <w:r>
+        <w:rPr>
+          <w:rFonts w:ascii="Courier New" w:hAnsi="Courier New" w:cs="Courier New"/>
+          <w:sz w:val="20"/>
+          <w:szCs w:val="20"/>
+          <w:lang w:val="en-US"/>
+        </w:rPr>
+        <w:t>)</w:t>
       </w:r>
     </w:p>
     <w:sectPr>

</xml_diff>